<commit_message>
commit sin muchos cambios nuevo file de pruebas
</commit_message>
<xml_diff>
--- a/doc/metodologia-para-investigacion.docx
+++ b/doc/metodologia-para-investigacion.docx
@@ -12,72 +12,101 @@
     </w:p>
     <w:p>
       <w:r>
-        <w:t>El objetivo de la investigación es e</w:t>
-      </w:r>
-      <w:r>
-        <w:t>studiar</w:t>
-      </w:r>
-      <w:r>
-        <w:t xml:space="preserve"> los determinantes </w:t>
-      </w:r>
-      <w:r>
-        <w:t>de</w:t>
-      </w:r>
-      <w:r>
-        <w:t xml:space="preserve"> los</w:t>
-      </w:r>
-      <w:r>
-        <w:t xml:space="preserve"> precios en los distintos mercados de combustibles líquidos de Lima Metropolitana.</w:t>
-      </w:r>
-      <w:r>
-        <w:t xml:space="preserve"> En particular, se analizarán los</w:t>
-      </w:r>
-      <w:r>
-        <w:t xml:space="preserve"> efecto</w:t>
-      </w:r>
-      <w:r>
-        <w:t>s</w:t>
-      </w:r>
-      <w:r>
-        <w:t xml:space="preserve"> de la competencia</w:t>
-      </w:r>
-      <w:r>
-        <w:t xml:space="preserve">, </w:t>
-      </w:r>
-      <w:r>
-        <w:t xml:space="preserve">características de las estaciones </w:t>
-      </w:r>
-      <w:r>
-        <w:t xml:space="preserve">y de los mercados donde </w:t>
+        <w:t xml:space="preserve">El objetivo de la investigación es estudiar los determinantes de los precios en los distintos mercados de combustibles líquidos de Lima Metropolitana. En particular, se analizarán los efectos de la competencia, características de las estaciones y de los mercados donde </w:t>
       </w:r>
       <w:r>
         <w:t xml:space="preserve">estas </w:t>
       </w:r>
       <w:r>
-        <w:t>se ubican</w:t>
+        <w:t>se ubican.</w:t>
+      </w:r>
+    </w:p>
+    <w:p>
+      <w:r>
+        <w:t>En ese contexto, a</w:t>
+      </w:r>
+      <w:r>
+        <w:t xml:space="preserve"> inicios del año 2018, la cadena Primax concretó la compra de todas las estaciones de servicios de la cadena Pecsa, la tercera más grande del país. Esta venta incluyó más de 60 estaciones con la marca Pecsa en Lima, de las cuales 35 son propiedad directa del grupo Pecsa y la diferencia son estaciones abanderadas.</w:t>
+      </w:r>
+      <w:r>
+        <w:t xml:space="preserve"> Esta venta </w:t>
+      </w:r>
+      <w:r>
+        <w:t>consolidó</w:t>
+      </w:r>
+      <w:r>
+        <w:t xml:space="preserve"> a Primax como el más importante minorista de combustibles líquidos en el país. </w:t>
+      </w:r>
+      <w:r>
+        <w:t>Esta adquisición servirá para aplicar un enfoque de diferencias-en-diferencias y determinar el impacto de la competencia local en los precios de venta.</w:t>
+      </w:r>
+    </w:p>
+    <w:p>
+      <w:pPr>
+        <w:pStyle w:val="titulo-apendice-01"/>
+      </w:pPr>
+      <w:r>
+        <w:t>Datos</w:t>
+      </w:r>
+    </w:p>
+    <w:p>
+      <w:r>
+        <w:t>Se cuenta con datos reportados por estaciones de servicio</w:t>
       </w:r>
       <w:r>
         <w:t>.</w:t>
       </w:r>
-    </w:p>
-    <w:p>
-      <w:r>
-        <w:t>En ese contexto, a</w:t>
-      </w:r>
-      <w:r>
-        <w:t xml:space="preserve"> inicios del año 2018, la cadena Primax concretó la compra de todas las estaciones de servicios de la cadena Pecsa, la tercera más grande del país. Esta venta incluyó más de 60 estaciones con la marca Pecsa en Lima, de las cuales 35 son propiedad directa del grupo Pecsa y la diferencia son estaciones abanderadas.</w:t>
-      </w:r>
-      <w:r>
-        <w:t xml:space="preserve"> Esta venta </w:t>
-      </w:r>
-      <w:r>
-        <w:t>consolidó</w:t>
-      </w:r>
-      <w:r>
-        <w:t xml:space="preserve"> a Primax como el más importante minorista de combustibles líquidos en el país. </w:t>
-      </w:r>
-      <w:r>
-        <w:t>Esta adquisición servirá para aplicar un enfoque de diferencias-en-diferencias y determinar el impacto de la competencia local en los precios de venta.</w:t>
+      <w:r>
+        <w:t xml:space="preserve"> </w:t>
+      </w:r>
+      <w:r>
+        <w:t xml:space="preserve">Por resolución del ente regulador (Osinergmin), las estaciones deben reportar los cambios de precios de combustibles en el mismo día que se realizan. </w:t>
+      </w:r>
+      <w:r>
+        <w:t>La base de datos reporta fecha y hora de actualización del precio de combustible, razón social y dirección.</w:t>
+      </w:r>
+    </w:p>
+    <w:p>
+      <w:r>
+        <w:t>Utilizando la dirección de cada estación,</w:t>
+      </w:r>
+      <w:r>
+        <w:t xml:space="preserve"> se procedió a recopilar de manera manual información específica sobre cada estación (marca visible</w:t>
+      </w:r>
+      <w:r>
+        <w:t xml:space="preserve"> o </w:t>
+      </w:r>
+      <w:r>
+        <w:rPr>
+          <w:i/>
+        </w:rPr>
+        <w:t>bandera</w:t>
+      </w:r>
+      <w:r>
+        <w:t>, número de islas de despacho, venta adicional de GLP y GNV, si provee servicios adicionales como llantería, tienda, cajero, auxilio mecánico, etc</w:t>
+      </w:r>
+      <w:r>
+        <w:t>.</w:t>
+      </w:r>
+      <w:r>
+        <w:t xml:space="preserve">). Además, se calculó la distancia promedio a las estaciones dentro de un radio de 3 km, y la distancia a </w:t>
+      </w:r>
+      <w:r>
+        <w:t>la estación más próxima</w:t>
+      </w:r>
+      <w:r>
+        <w:t>.</w:t>
+      </w:r>
+    </w:p>
+    <w:p>
+      <w:r>
+        <w:t>Por último, a partir de datos del INEI se recolectarán variables demográficas de los distritos de Lima (</w:t>
+      </w:r>
+      <w:r>
+        <w:rPr>
+          <w:rFonts w:eastAsiaTheme="minorEastAsia"/>
+        </w:rPr>
+        <w:t>densidad poblacional, número de viviendas y nivel de pobreza).</w:t>
       </w:r>
     </w:p>
     <w:p>
@@ -85,92 +114,1758 @@
         <w:pStyle w:val="titulo-apendice-01"/>
       </w:pPr>
       <w:r>
-        <w:t>Datos</w:t>
-      </w:r>
-    </w:p>
-    <w:p>
-      <w:r>
-        <w:t>Se cuenta con datos reportados por estaciones de servicio</w:t>
-      </w:r>
-      <w:r>
-        <w:t>.</w:t>
-      </w:r>
-      <w:r>
-        <w:t xml:space="preserve"> </w:t>
-      </w:r>
-      <w:r>
-        <w:t xml:space="preserve">Por resolución del ente regulador (Osinergmin), las estaciones deben reportar los cambios de precios de combustibles en el mismo día que se realizan. </w:t>
-      </w:r>
-      <w:r>
-        <w:t>La base de datos reporta fecha y hora de actualización del precio de combustible, razón social y dirección.</w:t>
-      </w:r>
-    </w:p>
-    <w:p>
-      <w:r>
-        <w:t>Utilizando la dirección de cada estación,</w:t>
-      </w:r>
-      <w:r>
-        <w:t xml:space="preserve"> se procedió a recopilar de manera manual información específica sobre cada estación (marca visible</w:t>
-      </w:r>
-      <w:r>
-        <w:t xml:space="preserve"> o </w:t>
-      </w:r>
-      <w:r>
-        <w:rPr>
-          <w:i/>
-        </w:rPr>
-        <w:t>bandera</w:t>
-      </w:r>
-      <w:r>
-        <w:t>, número de islas de despacho, venta adicional de GLP y GNV, si provee servicios adicionales como llantería, tienda, cajero, auxilio mecánico, etc</w:t>
-      </w:r>
-      <w:r>
-        <w:t>.</w:t>
-      </w:r>
-      <w:r>
-        <w:t xml:space="preserve">). Además, se calculó la distancia promedio a las estaciones dentro de un radio de 3 km, y la distancia a </w:t>
-      </w:r>
-      <w:r>
-        <w:t>la estación más próxima</w:t>
-      </w:r>
-      <w:r>
-        <w:t>.</w:t>
-      </w:r>
-    </w:p>
-    <w:p>
-      <w:r>
-        <w:t>Por último, a partir de datos del INEI se recolectarán variables demográficas de los distritos de Lima (</w:t>
-      </w:r>
-      <w:r>
-        <w:rPr>
-          <w:rFonts w:eastAsiaTheme="minorEastAsia"/>
-        </w:rPr>
-        <w:t>densidad poblacional, número d</w:t>
-      </w:r>
-      <w:r>
-        <w:rPr>
-          <w:rFonts w:eastAsiaTheme="minorEastAsia"/>
-        </w:rPr>
-        <w:t>e viviendas y nivel de pobreza).</w:t>
-      </w:r>
-    </w:p>
-    <w:p>
-      <w:pPr>
-        <w:pStyle w:val="titulo-apendice-01"/>
-      </w:pPr>
-      <w:r>
         <w:t>Metodología</w:t>
       </w:r>
     </w:p>
     <w:p>
       <w:pPr>
-        <w:pStyle w:val="titulo-apendice-01"/>
+        <w:pStyle w:val="subtitulos-apendice-01"/>
+      </w:pPr>
+      <w:r>
+        <w:t>Unidad de observación</w:t>
+      </w:r>
+    </w:p>
+    <w:p>
+      <w:r>
+        <w:t>La unidad de observación es una estación de servicios situada en Lima Metropolitana y que operó vendiendo Gasolina 90 y/o Diésel B5 S-50 en los años 2017 y 2018.</w:t>
+      </w:r>
+      <w:r>
+        <w:t xml:space="preserve"> Se considera que la estación de servicios opera si reporta precios para estos combustibles en el intervalo de tiempo analizado.</w:t>
+      </w:r>
+    </w:p>
+    <w:p>
+      <w:pPr>
+        <w:pStyle w:val="subtitulos-apendice-01"/>
+      </w:pPr>
+      <w:r>
+        <w:t>Variables</w:t>
+      </w:r>
+    </w:p>
+    <w:p>
+      <w:r>
+        <w:t>A continuación, se especifican las variables para el estudio:</w:t>
+      </w:r>
+    </w:p>
+    <w:p>
+      <w:pPr>
+        <w:pStyle w:val="Prrafodelista"/>
         <w:numPr>
           <w:ilvl w:val="0"/>
-          <w:numId w:val="0"/>
+          <w:numId w:val="10"/>
         </w:numPr>
-        <w:ind w:left="360" w:hanging="360"/>
-      </w:pPr>
+      </w:pPr>
+      <m:oMath>
+        <m:sSub>
+          <m:sSubPr>
+            <m:ctrlPr>
+              <w:rPr>
+                <w:rFonts w:ascii="Cambria Math" w:hAnsi="Cambria Math"/>
+                <w:i/>
+              </w:rPr>
+            </m:ctrlPr>
+          </m:sSubPr>
+          <m:e>
+            <m:r>
+              <w:rPr>
+                <w:rFonts w:ascii="Cambria Math" w:hAnsi="Cambria Math"/>
+              </w:rPr>
+              <m:t>p</m:t>
+            </m:r>
+          </m:e>
+          <m:sub>
+            <m:r>
+              <w:rPr>
+                <w:rFonts w:ascii="Cambria Math" w:hAnsi="Cambria Math"/>
+              </w:rPr>
+              <m:t>it</m:t>
+            </m:r>
+          </m:sub>
+        </m:sSub>
+      </m:oMath>
+      <w:r>
+        <w:rPr>
+          <w:rFonts w:eastAsiaTheme="minorEastAsia"/>
+        </w:rPr>
+        <w:t xml:space="preserve">: Precio del combustible en el período </w:t>
+      </w:r>
+      <m:oMath>
+        <m:r>
+          <w:rPr>
+            <w:rFonts w:ascii="Cambria Math" w:eastAsiaTheme="minorEastAsia" w:hAnsi="Cambria Math"/>
+          </w:rPr>
+          <m:t>t</m:t>
+        </m:r>
+      </m:oMath>
+      <w:r>
+        <w:rPr>
+          <w:rFonts w:eastAsiaTheme="minorEastAsia"/>
+        </w:rPr>
+        <w:t xml:space="preserve"> en el grifo </w:t>
+      </w:r>
+      <m:oMath>
+        <m:r>
+          <w:rPr>
+            <w:rFonts w:ascii="Cambria Math" w:eastAsiaTheme="minorEastAsia" w:hAnsi="Cambria Math"/>
+          </w:rPr>
+          <m:t>i</m:t>
+        </m:r>
+      </m:oMath>
+      <w:r>
+        <w:rPr>
+          <w:rFonts w:eastAsiaTheme="minorEastAsia"/>
+        </w:rPr>
+        <w:t xml:space="preserve">. </w:t>
+      </w:r>
+    </w:p>
+    <w:p>
+      <w:pPr>
+        <w:pStyle w:val="Prrafodelista"/>
+        <w:numPr>
+          <w:ilvl w:val="0"/>
+          <w:numId w:val="10"/>
+        </w:numPr>
+      </w:pPr>
+      <m:oMath>
+        <m:r>
+          <w:rPr>
+            <w:rFonts w:ascii="Cambria Math" w:hAnsi="Cambria Math"/>
+          </w:rPr>
+          <m:t>S</m:t>
+        </m:r>
+        <m:sSub>
+          <m:sSubPr>
+            <m:ctrlPr>
+              <w:rPr>
+                <w:rFonts w:ascii="Cambria Math" w:hAnsi="Cambria Math"/>
+                <w:i/>
+              </w:rPr>
+            </m:ctrlPr>
+          </m:sSubPr>
+          <m:e>
+            <m:r>
+              <w:rPr>
+                <w:rFonts w:ascii="Cambria Math" w:hAnsi="Cambria Math"/>
+              </w:rPr>
+              <m:t>C</m:t>
+            </m:r>
+          </m:e>
+          <m:sub>
+            <m:r>
+              <w:rPr>
+                <w:rFonts w:ascii="Cambria Math" w:hAnsi="Cambria Math"/>
+              </w:rPr>
+              <m:t>it</m:t>
+            </m:r>
+          </m:sub>
+        </m:sSub>
+      </m:oMath>
+      <w:r>
+        <w:rPr>
+          <w:rFonts w:eastAsiaTheme="minorEastAsia"/>
+        </w:rPr>
+        <w:t xml:space="preserve">: Medida de agrupamiento espacial para el grifo </w:t>
+      </w:r>
+      <m:oMath>
+        <m:r>
+          <w:rPr>
+            <w:rFonts w:ascii="Cambria Math" w:eastAsiaTheme="minorEastAsia" w:hAnsi="Cambria Math"/>
+          </w:rPr>
+          <m:t>i</m:t>
+        </m:r>
+      </m:oMath>
+      <w:r>
+        <w:rPr>
+          <w:rFonts w:eastAsiaTheme="minorEastAsia"/>
+        </w:rPr>
+        <w:t xml:space="preserve"> en el período </w:t>
+      </w:r>
+      <m:oMath>
+        <m:r>
+          <w:rPr>
+            <w:rFonts w:ascii="Cambria Math" w:eastAsiaTheme="minorEastAsia" w:hAnsi="Cambria Math"/>
+          </w:rPr>
+          <m:t>t</m:t>
+        </m:r>
+      </m:oMath>
+      <w:r>
+        <w:rPr>
+          <w:rFonts w:eastAsiaTheme="minorEastAsia"/>
+        </w:rPr>
+        <w:t xml:space="preserve">. </w:t>
+      </w:r>
+    </w:p>
+    <w:p>
+      <w:pPr>
+        <w:pStyle w:val="Prrafodelista"/>
+        <w:ind w:left="360"/>
+      </w:pPr>
+      <w:r>
+        <w:rPr>
+          <w:rFonts w:eastAsiaTheme="minorEastAsia"/>
+        </w:rPr>
+        <w:t xml:space="preserve">Para definir esta medida se utilizan polígonos de </w:t>
+      </w:r>
+      <w:proofErr w:type="spellStart"/>
+      <w:r>
+        <w:rPr>
+          <w:rFonts w:eastAsiaTheme="minorEastAsia"/>
+        </w:rPr>
+        <w:t>Thiessen</w:t>
+      </w:r>
+      <w:proofErr w:type="spellEnd"/>
+      <w:r>
+        <w:rPr>
+          <w:rFonts w:eastAsiaTheme="minorEastAsia"/>
+        </w:rPr>
+        <w:t xml:space="preserve">. Un polígono de </w:t>
+      </w:r>
+      <w:proofErr w:type="spellStart"/>
+      <w:r>
+        <w:rPr>
+          <w:rFonts w:eastAsiaTheme="minorEastAsia"/>
+        </w:rPr>
+        <w:t>Thiessen</w:t>
+      </w:r>
+      <w:proofErr w:type="spellEnd"/>
+      <w:r>
+        <w:rPr>
+          <w:rFonts w:eastAsiaTheme="minorEastAsia"/>
+        </w:rPr>
+        <w:t xml:space="preserve"> es el área alrededor de un punto (en este caso la ubicación del grifo) donde todos los puntos del polígono están más cerca a esta ubicación que cualquier otro grifo. Consideramos que dos </w:t>
+      </w:r>
+      <w:r>
+        <w:rPr>
+          <w:rFonts w:eastAsiaTheme="minorEastAsia"/>
+        </w:rPr>
+        <w:lastRenderedPageBreak/>
+        <w:t xml:space="preserve">grifos compiten si los polígonos que generan son vecinos. A partir de esta construcción geométrica, se define un valor numérico que capture el grado de </w:t>
+      </w:r>
+      <w:r>
+        <w:rPr>
+          <w:rFonts w:eastAsiaTheme="minorEastAsia"/>
+        </w:rPr>
+        <w:t xml:space="preserve">agrupamiento espacial. </w:t>
+      </w:r>
+    </w:p>
+    <w:p>
+      <w:pPr>
+        <w:pStyle w:val="Prrafodelista"/>
+        <w:ind w:left="360"/>
+      </w:pPr>
+      <w:r>
+        <w:rPr>
+          <w:rFonts w:eastAsiaTheme="minorEastAsia"/>
+        </w:rPr>
+        <w:t xml:space="preserve">Siguiendo </w:t>
+      </w:r>
+      <w:r>
+        <w:rPr>
+          <w:rFonts w:eastAsiaTheme="minorEastAsia"/>
+        </w:rPr>
+        <w:fldChar w:fldCharType="begin"/>
+      </w:r>
+      <w:r>
+        <w:rPr>
+          <w:rFonts w:eastAsiaTheme="minorEastAsia"/>
+        </w:rPr>
+        <w:instrText xml:space="preserve"> ADDIN ZOTERO_ITEM CSL_CITATION {"citationID":"BJdnxSu8","properties":{"formattedCitation":"(Pennerstorfer &amp; Weiss 2013)","plainCitation":"(Pennerstorfer &amp; Weiss 2013)","noteIndex":0},"citationItems":[{"id":1011,"uris":["http://zotero.org/groups/2269288/items/2IBPVQGE"],"uri":["http://zotero.org/groups/2269288/items/2IBPVQGE"],"itemData":{"id":1011,"type":"article-journal","title":"Spatial clustering and market power: Evidence from the retail gasoline market","container-title":"Regional Science and Urban Economics","page":"661-675","volume":"43","issue":"4","source":"ScienceDirect","abstract":"We investigate the impact of local market power and ‘spatial clustering’ on prices in the retail gasoline market. The acquisition of Aral stations from BP in the Austrian gasoline market in 2003 provides a ‘quasi-experiment’ for identification of the causal effects of changes in spatial clustering on retail prices for a panel of gasoline stations. Our econometric analysis suggests that spatial clustering of gasoline stations reduces the degree of competition between firms and increases equilibrium prices. Merger simulations show that ignoring merger-induced changes in spatial characteristics will lead to a significant bias in the evaluation of merger effects.","URL":"http://www.sciencedirect.com/science/article/pii/S0166046213000409","DOI":"10.1016/j.regsciurbeco.2013.04.002","ISSN":"0166-0462","shortTitle":"Spatial clustering and market power","journalAbbreviation":"Regional Science and Urban Economics","author":[{"family":"Pennerstorfer","given":"Dieter"},{"family":"Weiss","given":"Christoph"}],"issued":{"date-parts":[["2013",7,1]]},"accessed":{"date-parts":[["2019",3,2]]}}}],"schema":"https://github.com/citation-style-language/schema/raw/master/csl-citation.json"} </w:instrText>
+      </w:r>
+      <w:r>
+        <w:rPr>
+          <w:rFonts w:eastAsiaTheme="minorEastAsia"/>
+        </w:rPr>
+        <w:fldChar w:fldCharType="separate"/>
+      </w:r>
+      <w:r>
+        <w:rPr>
+          <w:rFonts w:ascii="Calibri" w:hAnsi="Calibri" w:cs="Calibri"/>
+        </w:rPr>
+        <w:t>(</w:t>
+      </w:r>
+      <w:proofErr w:type="spellStart"/>
+      <w:r>
+        <w:rPr>
+          <w:rFonts w:ascii="Calibri" w:hAnsi="Calibri" w:cs="Calibri"/>
+        </w:rPr>
+        <w:t>Pennerstorfer</w:t>
+      </w:r>
+      <w:proofErr w:type="spellEnd"/>
+      <w:r>
+        <w:rPr>
+          <w:rFonts w:ascii="Calibri" w:hAnsi="Calibri" w:cs="Calibri"/>
+        </w:rPr>
+        <w:t xml:space="preserve"> &amp; </w:t>
+      </w:r>
+      <w:proofErr w:type="spellStart"/>
+      <w:r>
+        <w:rPr>
+          <w:rFonts w:ascii="Calibri" w:hAnsi="Calibri" w:cs="Calibri"/>
+        </w:rPr>
+        <w:t>Weiss</w:t>
+      </w:r>
+      <w:proofErr w:type="spellEnd"/>
+      <w:r>
+        <w:rPr>
+          <w:rFonts w:ascii="Calibri" w:hAnsi="Calibri" w:cs="Calibri"/>
+        </w:rPr>
+        <w:t xml:space="preserve"> 2013)</w:t>
+      </w:r>
+      <w:r>
+        <w:rPr>
+          <w:rFonts w:eastAsiaTheme="minorEastAsia"/>
+        </w:rPr>
+        <w:fldChar w:fldCharType="end"/>
+      </w:r>
+      <w:r>
+        <w:rPr>
+          <w:rFonts w:eastAsiaTheme="minorEastAsia"/>
+        </w:rPr>
+        <w:t xml:space="preserve">, se define </w:t>
+      </w:r>
+      <m:oMath>
+        <m:r>
+          <w:rPr>
+            <w:rFonts w:ascii="Cambria Math" w:eastAsiaTheme="minorEastAsia" w:hAnsi="Cambria Math"/>
+          </w:rPr>
+          <m:t>S</m:t>
+        </m:r>
+        <m:sSub>
+          <m:sSubPr>
+            <m:ctrlPr>
+              <w:rPr>
+                <w:rFonts w:ascii="Cambria Math" w:eastAsiaTheme="minorEastAsia" w:hAnsi="Cambria Math"/>
+                <w:i/>
+              </w:rPr>
+            </m:ctrlPr>
+          </m:sSubPr>
+          <m:e>
+            <m:r>
+              <w:rPr>
+                <w:rFonts w:ascii="Cambria Math" w:eastAsiaTheme="minorEastAsia" w:hAnsi="Cambria Math"/>
+              </w:rPr>
+              <m:t>C</m:t>
+            </m:r>
+          </m:e>
+          <m:sub>
+            <m:r>
+              <w:rPr>
+                <w:rFonts w:ascii="Cambria Math" w:eastAsiaTheme="minorEastAsia" w:hAnsi="Cambria Math"/>
+              </w:rPr>
+              <m:t>it</m:t>
+            </m:r>
+          </m:sub>
+        </m:sSub>
+        <m:r>
+          <w:rPr>
+            <w:rFonts w:ascii="Cambria Math" w:eastAsiaTheme="minorEastAsia" w:hAnsi="Cambria Math"/>
+          </w:rPr>
+          <m:t>≡</m:t>
+        </m:r>
+        <m:f>
+          <m:fPr>
+            <m:type m:val="lin"/>
+            <m:ctrlPr>
+              <w:rPr>
+                <w:rFonts w:ascii="Cambria Math" w:eastAsiaTheme="minorEastAsia" w:hAnsi="Cambria Math"/>
+                <w:i/>
+              </w:rPr>
+            </m:ctrlPr>
+          </m:fPr>
+          <m:num>
+            <m:nary>
+              <m:naryPr>
+                <m:chr m:val="∑"/>
+                <m:supHide m:val="1"/>
+                <m:ctrlPr>
+                  <w:rPr>
+                    <w:rFonts w:ascii="Cambria Math" w:eastAsiaTheme="minorEastAsia" w:hAnsi="Cambria Math"/>
+                    <w:i/>
+                  </w:rPr>
+                </m:ctrlPr>
+              </m:naryPr>
+              <m:sub>
+                <m:sSub>
+                  <m:sSubPr>
+                    <m:ctrlPr>
+                      <w:rPr>
+                        <w:rFonts w:ascii="Cambria Math" w:eastAsiaTheme="minorEastAsia" w:hAnsi="Cambria Math"/>
+                        <w:i/>
+                      </w:rPr>
+                    </m:ctrlPr>
+                  </m:sSubPr>
+                  <m:e>
+                    <m:r>
+                      <w:rPr>
+                        <w:rFonts w:ascii="Cambria Math" w:eastAsiaTheme="minorEastAsia" w:hAnsi="Cambria Math"/>
+                      </w:rPr>
+                      <m:t>m</m:t>
+                    </m:r>
+                  </m:e>
+                  <m:sub>
+                    <m:r>
+                      <w:rPr>
+                        <w:rFonts w:ascii="Cambria Math" w:eastAsiaTheme="minorEastAsia" w:hAnsi="Cambria Math"/>
+                      </w:rPr>
+                      <m:t>i</m:t>
+                    </m:r>
+                  </m:sub>
+                </m:sSub>
+              </m:sub>
+              <m:sup/>
+              <m:e>
+                <m:f>
+                  <m:fPr>
+                    <m:ctrlPr>
+                      <w:rPr>
+                        <w:rFonts w:ascii="Cambria Math" w:eastAsiaTheme="minorEastAsia" w:hAnsi="Cambria Math"/>
+                        <w:i/>
+                      </w:rPr>
+                    </m:ctrlPr>
+                  </m:fPr>
+                  <m:num>
+                    <m:sSub>
+                      <m:sSubPr>
+                        <m:ctrlPr>
+                          <w:rPr>
+                            <w:rFonts w:ascii="Cambria Math" w:eastAsiaTheme="minorEastAsia" w:hAnsi="Cambria Math"/>
+                            <w:i/>
+                          </w:rPr>
+                        </m:ctrlPr>
+                      </m:sSubPr>
+                      <m:e>
+                        <m:r>
+                          <w:rPr>
+                            <w:rFonts w:ascii="Cambria Math" w:eastAsiaTheme="minorEastAsia" w:hAnsi="Cambria Math"/>
+                          </w:rPr>
+                          <m:t>k</m:t>
+                        </m:r>
+                      </m:e>
+                      <m:sub>
+                        <m:sSub>
+                          <m:sSubPr>
+                            <m:ctrlPr>
+                              <w:rPr>
+                                <w:rFonts w:ascii="Cambria Math" w:eastAsiaTheme="minorEastAsia" w:hAnsi="Cambria Math"/>
+                                <w:i/>
+                              </w:rPr>
+                            </m:ctrlPr>
+                          </m:sSubPr>
+                          <m:e>
+                            <m:r>
+                              <w:rPr>
+                                <w:rFonts w:ascii="Cambria Math" w:eastAsiaTheme="minorEastAsia" w:hAnsi="Cambria Math"/>
+                              </w:rPr>
+                              <m:t>m</m:t>
+                            </m:r>
+                          </m:e>
+                          <m:sub>
+                            <m:r>
+                              <w:rPr>
+                                <w:rFonts w:ascii="Cambria Math" w:eastAsiaTheme="minorEastAsia" w:hAnsi="Cambria Math"/>
+                              </w:rPr>
+                              <m:t>i</m:t>
+                            </m:r>
+                          </m:sub>
+                        </m:sSub>
+                        <m:r>
+                          <w:rPr>
+                            <w:rFonts w:ascii="Cambria Math" w:eastAsiaTheme="minorEastAsia" w:hAnsi="Cambria Math"/>
+                          </w:rPr>
+                          <m:t>,i</m:t>
+                        </m:r>
+                      </m:sub>
+                    </m:sSub>
+                  </m:num>
+                  <m:den>
+                    <m:sSub>
+                      <m:sSubPr>
+                        <m:ctrlPr>
+                          <w:rPr>
+                            <w:rFonts w:ascii="Cambria Math" w:eastAsiaTheme="minorEastAsia" w:hAnsi="Cambria Math"/>
+                            <w:i/>
+                          </w:rPr>
+                        </m:ctrlPr>
+                      </m:sSubPr>
+                      <m:e>
+                        <m:r>
+                          <w:rPr>
+                            <w:rFonts w:ascii="Cambria Math" w:eastAsiaTheme="minorEastAsia" w:hAnsi="Cambria Math"/>
+                          </w:rPr>
+                          <m:t>M</m:t>
+                        </m:r>
+                      </m:e>
+                      <m:sub>
+                        <m:r>
+                          <w:rPr>
+                            <w:rFonts w:ascii="Cambria Math" w:eastAsiaTheme="minorEastAsia" w:hAnsi="Cambria Math"/>
+                          </w:rPr>
+                          <m:t>i</m:t>
+                        </m:r>
+                      </m:sub>
+                    </m:sSub>
+                  </m:den>
+                </m:f>
+              </m:e>
+            </m:nary>
+          </m:num>
+          <m:den>
+            <m:sSub>
+              <m:sSubPr>
+                <m:ctrlPr>
+                  <w:rPr>
+                    <w:rFonts w:ascii="Cambria Math" w:eastAsiaTheme="minorEastAsia" w:hAnsi="Cambria Math"/>
+                    <w:i/>
+                  </w:rPr>
+                </m:ctrlPr>
+              </m:sSubPr>
+              <m:e>
+                <m:r>
+                  <w:rPr>
+                    <w:rFonts w:ascii="Cambria Math" w:eastAsiaTheme="minorEastAsia" w:hAnsi="Cambria Math"/>
+                  </w:rPr>
+                  <m:t>N</m:t>
+                </m:r>
+              </m:e>
+              <m:sub>
+                <m:r>
+                  <w:rPr>
+                    <w:rFonts w:ascii="Cambria Math" w:eastAsiaTheme="minorEastAsia" w:hAnsi="Cambria Math"/>
+                  </w:rPr>
+                  <m:t>i</m:t>
+                </m:r>
+              </m:sub>
+            </m:sSub>
+          </m:den>
+        </m:f>
+        <m:r>
+          <w:rPr>
+            <w:rFonts w:ascii="Cambria Math" w:eastAsiaTheme="minorEastAsia" w:hAnsi="Cambria Math"/>
+          </w:rPr>
+          <m:t xml:space="preserve"> </m:t>
+        </m:r>
+      </m:oMath>
+      <w:r>
+        <w:rPr>
+          <w:rFonts w:eastAsiaTheme="minorEastAsia"/>
+        </w:rPr>
+        <w:t xml:space="preserve">donde </w:t>
+      </w:r>
+      <m:oMath>
+        <m:sSub>
+          <m:sSubPr>
+            <m:ctrlPr>
+              <w:rPr>
+                <w:rFonts w:ascii="Cambria Math" w:eastAsiaTheme="minorEastAsia" w:hAnsi="Cambria Math"/>
+                <w:i/>
+              </w:rPr>
+            </m:ctrlPr>
+          </m:sSubPr>
+          <m:e>
+            <m:r>
+              <w:rPr>
+                <w:rFonts w:ascii="Cambria Math" w:eastAsiaTheme="minorEastAsia" w:hAnsi="Cambria Math"/>
+              </w:rPr>
+              <m:t>N</m:t>
+            </m:r>
+          </m:e>
+          <m:sub>
+            <m:r>
+              <w:rPr>
+                <w:rFonts w:ascii="Cambria Math" w:eastAsiaTheme="minorEastAsia" w:hAnsi="Cambria Math"/>
+              </w:rPr>
+              <m:t>i</m:t>
+            </m:r>
+          </m:sub>
+        </m:sSub>
+      </m:oMath>
+      <w:r>
+        <w:rPr>
+          <w:rFonts w:eastAsiaTheme="minorEastAsia"/>
+        </w:rPr>
+        <w:t xml:space="preserve"> es el número de firmas en el mercado local de </w:t>
+      </w:r>
+      <m:oMath>
+        <m:r>
+          <w:rPr>
+            <w:rFonts w:ascii="Cambria Math" w:eastAsiaTheme="minorEastAsia" w:hAnsi="Cambria Math"/>
+          </w:rPr>
+          <m:t>i</m:t>
+        </m:r>
+      </m:oMath>
+      <w:r>
+        <w:rPr>
+          <w:rFonts w:eastAsiaTheme="minorEastAsia"/>
+        </w:rPr>
+        <w:t xml:space="preserve"> (es decir, el número de vecinos más uno), </w:t>
+      </w:r>
+      <m:oMath>
+        <m:sSub>
+          <m:sSubPr>
+            <m:ctrlPr>
+              <w:rPr>
+                <w:rFonts w:ascii="Cambria Math" w:eastAsiaTheme="minorEastAsia" w:hAnsi="Cambria Math"/>
+                <w:i/>
+              </w:rPr>
+            </m:ctrlPr>
+          </m:sSubPr>
+          <m:e>
+            <m:r>
+              <w:rPr>
+                <w:rFonts w:ascii="Cambria Math" w:eastAsiaTheme="minorEastAsia" w:hAnsi="Cambria Math"/>
+              </w:rPr>
+              <m:t>M</m:t>
+            </m:r>
+          </m:e>
+          <m:sub>
+            <m:r>
+              <w:rPr>
+                <w:rFonts w:ascii="Cambria Math" w:eastAsiaTheme="minorEastAsia" w:hAnsi="Cambria Math"/>
+              </w:rPr>
+              <m:t>i</m:t>
+            </m:r>
+          </m:sub>
+        </m:sSub>
+      </m:oMath>
+      <w:r>
+        <w:rPr>
+          <w:rFonts w:eastAsiaTheme="minorEastAsia"/>
+        </w:rPr>
+        <w:t xml:space="preserve"> es el número de grupos en el mercado local de </w:t>
+      </w:r>
+      <m:oMath>
+        <m:r>
+          <w:rPr>
+            <w:rFonts w:ascii="Cambria Math" w:eastAsiaTheme="minorEastAsia" w:hAnsi="Cambria Math"/>
+          </w:rPr>
+          <m:t>i,</m:t>
+        </m:r>
+      </m:oMath>
+      <w:r>
+        <w:rPr>
+          <w:rFonts w:eastAsiaTheme="minorEastAsia"/>
+        </w:rPr>
+        <w:t xml:space="preserve"> y </w:t>
+      </w:r>
+      <m:oMath>
+        <m:sSub>
+          <m:sSubPr>
+            <m:ctrlPr>
+              <w:rPr>
+                <w:rFonts w:ascii="Cambria Math" w:eastAsiaTheme="minorEastAsia" w:hAnsi="Cambria Math"/>
+                <w:i/>
+              </w:rPr>
+            </m:ctrlPr>
+          </m:sSubPr>
+          <m:e>
+            <m:r>
+              <w:rPr>
+                <w:rFonts w:ascii="Cambria Math" w:eastAsiaTheme="minorEastAsia" w:hAnsi="Cambria Math"/>
+              </w:rPr>
+              <m:t>k</m:t>
+            </m:r>
+          </m:e>
+          <m:sub>
+            <m:sSub>
+              <m:sSubPr>
+                <m:ctrlPr>
+                  <w:rPr>
+                    <w:rFonts w:ascii="Cambria Math" w:eastAsiaTheme="minorEastAsia" w:hAnsi="Cambria Math"/>
+                    <w:i/>
+                  </w:rPr>
+                </m:ctrlPr>
+              </m:sSubPr>
+              <m:e>
+                <m:r>
+                  <w:rPr>
+                    <w:rFonts w:ascii="Cambria Math" w:eastAsiaTheme="minorEastAsia" w:hAnsi="Cambria Math"/>
+                  </w:rPr>
+                  <m:t>m</m:t>
+                </m:r>
+              </m:e>
+              <m:sub>
+                <m:r>
+                  <w:rPr>
+                    <w:rFonts w:ascii="Cambria Math" w:eastAsiaTheme="minorEastAsia" w:hAnsi="Cambria Math"/>
+                  </w:rPr>
+                  <m:t>i</m:t>
+                </m:r>
+              </m:sub>
+            </m:sSub>
+            <m:r>
+              <w:rPr>
+                <w:rFonts w:ascii="Cambria Math" w:eastAsiaTheme="minorEastAsia" w:hAnsi="Cambria Math"/>
+              </w:rPr>
+              <m:t>,i</m:t>
+            </m:r>
+          </m:sub>
+        </m:sSub>
+      </m:oMath>
+      <w:r>
+        <w:rPr>
+          <w:rFonts w:eastAsiaTheme="minorEastAsia"/>
+        </w:rPr>
+        <w:t xml:space="preserve"> es el número de estaciones en cada grupo. Pongamos un ejemplo aplicado para calcular esta medida</w:t>
+      </w:r>
+      <w:r>
+        <w:t>.</w:t>
+      </w:r>
+    </w:p>
+    <w:p>
+      <w:pPr>
+        <w:jc w:val="center"/>
+      </w:pPr>
+      <w:r>
+        <w:rPr>
+          <w:noProof/>
+          <w:lang w:val="en-US"/>
+        </w:rPr>
+        <w:drawing>
+          <wp:inline distT="0" distB="0" distL="0" distR="0" wp14:anchorId="678FBD21" wp14:editId="2CA448E8">
+            <wp:extent cx="2232726" cy="2926080"/>
+            <wp:effectExtent l="0" t="0" r="0" b="7620"/>
+            <wp:docPr id="1" name="Imagen 1"/>
+            <wp:cNvGraphicFramePr>
+              <a:graphicFrameLocks xmlns:a="http://schemas.openxmlformats.org/drawingml/2006/main" noChangeAspect="1"/>
+            </wp:cNvGraphicFramePr>
+            <a:graphic xmlns:a="http://schemas.openxmlformats.org/drawingml/2006/main">
+              <a:graphicData uri="http://schemas.openxmlformats.org/drawingml/2006/picture">
+                <pic:pic xmlns:pic="http://schemas.openxmlformats.org/drawingml/2006/picture">
+                  <pic:nvPicPr>
+                    <pic:cNvPr id="1" name=""/>
+                    <pic:cNvPicPr/>
+                  </pic:nvPicPr>
+                  <pic:blipFill>
+                    <a:blip r:embed="rId5"/>
+                    <a:stretch>
+                      <a:fillRect/>
+                    </a:stretch>
+                  </pic:blipFill>
+                  <pic:spPr>
+                    <a:xfrm>
+                      <a:off x="0" y="0"/>
+                      <a:ext cx="2235020" cy="2929086"/>
+                    </a:xfrm>
+                    <a:prstGeom prst="rect">
+                      <a:avLst/>
+                    </a:prstGeom>
+                  </pic:spPr>
+                </pic:pic>
+              </a:graphicData>
+            </a:graphic>
+          </wp:inline>
+        </w:drawing>
+      </w:r>
+    </w:p>
+    <w:p>
+      <w:pPr>
+        <w:rPr>
+          <w:rFonts w:eastAsiaTheme="minorEastAsia"/>
+        </w:rPr>
+      </w:pPr>
+      <w:r>
+        <w:t xml:space="preserve">Analicemos el grifo Pecsa ubicado en la intersección de las avenidas Arenales y Cuba. Vemos que este grifo define un polígono de 7 lados, es decir, tiene 7 vecinos por lo que </w:t>
+      </w:r>
+      <m:oMath>
+        <m:sSub>
+          <m:sSubPr>
+            <m:ctrlPr>
+              <w:rPr>
+                <w:rFonts w:ascii="Cambria Math" w:hAnsi="Cambria Math"/>
+                <w:i/>
+              </w:rPr>
+            </m:ctrlPr>
+          </m:sSubPr>
+          <m:e>
+            <m:r>
+              <w:rPr>
+                <w:rFonts w:ascii="Cambria Math" w:hAnsi="Cambria Math"/>
+              </w:rPr>
+              <m:t>N</m:t>
+            </m:r>
+          </m:e>
+          <m:sub>
+            <m:r>
+              <w:rPr>
+                <w:rFonts w:ascii="Cambria Math" w:hAnsi="Cambria Math"/>
+              </w:rPr>
+              <m:t>i</m:t>
+            </m:r>
+          </m:sub>
+        </m:sSub>
+        <m:r>
+          <w:rPr>
+            <w:rFonts w:ascii="Cambria Math" w:hAnsi="Cambria Math"/>
+          </w:rPr>
+          <m:t>=8</m:t>
+        </m:r>
+      </m:oMath>
+      <w:r>
+        <w:rPr>
+          <w:rFonts w:eastAsiaTheme="minorEastAsia"/>
+        </w:rPr>
+        <w:t xml:space="preserve">. </w:t>
+      </w:r>
+      <w:r>
+        <w:rPr>
+          <w:rFonts w:eastAsiaTheme="minorEastAsia"/>
+        </w:rPr>
+        <w:t xml:space="preserve">Los colores en el mapa representan las marcas de las estaciones (naranja = Repsol, morado = Primax, azul = Pecsa, amarillo = independiente). En este caso </w:t>
+      </w:r>
+      <m:oMath>
+        <m:sSub>
+          <m:sSubPr>
+            <m:ctrlPr>
+              <w:rPr>
+                <w:rFonts w:ascii="Cambria Math" w:eastAsiaTheme="minorEastAsia" w:hAnsi="Cambria Math"/>
+                <w:i/>
+              </w:rPr>
+            </m:ctrlPr>
+          </m:sSubPr>
+          <m:e>
+            <m:r>
+              <w:rPr>
+                <w:rFonts w:ascii="Cambria Math" w:eastAsiaTheme="minorEastAsia" w:hAnsi="Cambria Math"/>
+              </w:rPr>
+              <m:t>M</m:t>
+            </m:r>
+          </m:e>
+          <m:sub>
+            <m:r>
+              <w:rPr>
+                <w:rFonts w:ascii="Cambria Math" w:eastAsiaTheme="minorEastAsia" w:hAnsi="Cambria Math"/>
+              </w:rPr>
+              <m:t>i</m:t>
+            </m:r>
+          </m:sub>
+        </m:sSub>
+        <m:r>
+          <w:rPr>
+            <w:rFonts w:ascii="Cambria Math" w:eastAsiaTheme="minorEastAsia" w:hAnsi="Cambria Math"/>
+          </w:rPr>
+          <m:t>=</m:t>
+        </m:r>
+        <m:r>
+          <w:rPr>
+            <w:rFonts w:ascii="Cambria Math" w:eastAsiaTheme="minorEastAsia" w:hAnsi="Cambria Math"/>
+          </w:rPr>
+          <m:t>5</m:t>
+        </m:r>
+      </m:oMath>
+      <w:r>
+        <w:rPr>
+          <w:rFonts w:eastAsiaTheme="minorEastAsia"/>
+        </w:rPr>
+        <w:t xml:space="preserve">  y </w:t>
+      </w:r>
+      <m:oMath>
+        <m:sSub>
+          <m:sSubPr>
+            <m:ctrlPr>
+              <w:rPr>
+                <w:rFonts w:ascii="Cambria Math" w:eastAsiaTheme="minorEastAsia" w:hAnsi="Cambria Math"/>
+                <w:i/>
+              </w:rPr>
+            </m:ctrlPr>
+          </m:sSubPr>
+          <m:e>
+            <m:r>
+              <w:rPr>
+                <w:rFonts w:ascii="Cambria Math" w:eastAsiaTheme="minorEastAsia" w:hAnsi="Cambria Math"/>
+              </w:rPr>
+              <m:t>k</m:t>
+            </m:r>
+          </m:e>
+          <m:sub>
+            <m:sSub>
+              <m:sSubPr>
+                <m:ctrlPr>
+                  <w:rPr>
+                    <w:rFonts w:ascii="Cambria Math" w:eastAsiaTheme="minorEastAsia" w:hAnsi="Cambria Math"/>
+                    <w:i/>
+                  </w:rPr>
+                </m:ctrlPr>
+              </m:sSubPr>
+              <m:e>
+                <m:r>
+                  <w:rPr>
+                    <w:rFonts w:ascii="Cambria Math" w:eastAsiaTheme="minorEastAsia" w:hAnsi="Cambria Math"/>
+                  </w:rPr>
+                  <m:t>m</m:t>
+                </m:r>
+              </m:e>
+              <m:sub>
+                <m:r>
+                  <w:rPr>
+                    <w:rFonts w:ascii="Cambria Math" w:eastAsiaTheme="minorEastAsia" w:hAnsi="Cambria Math"/>
+                  </w:rPr>
+                  <m:t>Repsol</m:t>
+                </m:r>
+              </m:sub>
+            </m:sSub>
+            <m:r>
+              <w:rPr>
+                <w:rFonts w:ascii="Cambria Math" w:eastAsiaTheme="minorEastAsia" w:hAnsi="Cambria Math"/>
+              </w:rPr>
+              <m:t>,i</m:t>
+            </m:r>
+          </m:sub>
+        </m:sSub>
+        <m:r>
+          <w:rPr>
+            <w:rFonts w:ascii="Cambria Math" w:eastAsiaTheme="minorEastAsia" w:hAnsi="Cambria Math"/>
+          </w:rPr>
+          <m:t>=6</m:t>
+        </m:r>
+      </m:oMath>
+      <w:r>
+        <w:rPr>
+          <w:rFonts w:eastAsiaTheme="minorEastAsia"/>
+        </w:rPr>
+        <w:t xml:space="preserve">, </w:t>
+      </w:r>
+      <m:oMath>
+        <m:sSub>
+          <m:sSubPr>
+            <m:ctrlPr>
+              <w:rPr>
+                <w:rFonts w:ascii="Cambria Math" w:eastAsiaTheme="minorEastAsia" w:hAnsi="Cambria Math"/>
+                <w:i/>
+              </w:rPr>
+            </m:ctrlPr>
+          </m:sSubPr>
+          <m:e>
+            <m:r>
+              <w:rPr>
+                <w:rFonts w:ascii="Cambria Math" w:eastAsiaTheme="minorEastAsia" w:hAnsi="Cambria Math"/>
+              </w:rPr>
+              <m:t>k</m:t>
+            </m:r>
+          </m:e>
+          <m:sub>
+            <m:sSub>
+              <m:sSubPr>
+                <m:ctrlPr>
+                  <w:rPr>
+                    <w:rFonts w:ascii="Cambria Math" w:eastAsiaTheme="minorEastAsia" w:hAnsi="Cambria Math"/>
+                    <w:i/>
+                  </w:rPr>
+                </m:ctrlPr>
+              </m:sSubPr>
+              <m:e>
+                <m:r>
+                  <w:rPr>
+                    <w:rFonts w:ascii="Cambria Math" w:eastAsiaTheme="minorEastAsia" w:hAnsi="Cambria Math"/>
+                  </w:rPr>
+                  <m:t>m</m:t>
+                </m:r>
+              </m:e>
+              <m:sub>
+                <m:r>
+                  <w:rPr>
+                    <w:rFonts w:ascii="Cambria Math" w:eastAsiaTheme="minorEastAsia" w:hAnsi="Cambria Math"/>
+                  </w:rPr>
+                  <m:t>Primax</m:t>
+                </m:r>
+                <m:r>
+                  <w:rPr>
+                    <w:rFonts w:ascii="Cambria Math" w:eastAsiaTheme="minorEastAsia" w:hAnsi="Cambria Math"/>
+                  </w:rPr>
+                  <m:t>-1</m:t>
+                </m:r>
+              </m:sub>
+            </m:sSub>
+            <m:r>
+              <w:rPr>
+                <w:rFonts w:ascii="Cambria Math" w:eastAsiaTheme="minorEastAsia" w:hAnsi="Cambria Math"/>
+              </w:rPr>
+              <m:t>,i</m:t>
+            </m:r>
+          </m:sub>
+        </m:sSub>
+        <m:r>
+          <w:rPr>
+            <w:rFonts w:ascii="Cambria Math" w:eastAsiaTheme="minorEastAsia" w:hAnsi="Cambria Math"/>
+          </w:rPr>
+          <m:t>=5</m:t>
+        </m:r>
+      </m:oMath>
+      <w:r>
+        <w:rPr>
+          <w:rFonts w:eastAsiaTheme="minorEastAsia"/>
+        </w:rPr>
+        <w:t xml:space="preserve">, </w:t>
+      </w:r>
+      <m:oMath>
+        <m:sSub>
+          <m:sSubPr>
+            <m:ctrlPr>
+              <w:rPr>
+                <w:rFonts w:ascii="Cambria Math" w:eastAsiaTheme="minorEastAsia" w:hAnsi="Cambria Math"/>
+                <w:i/>
+              </w:rPr>
+            </m:ctrlPr>
+          </m:sSubPr>
+          <m:e>
+            <m:r>
+              <w:rPr>
+                <w:rFonts w:ascii="Cambria Math" w:eastAsiaTheme="minorEastAsia" w:hAnsi="Cambria Math"/>
+              </w:rPr>
+              <m:t>k</m:t>
+            </m:r>
+          </m:e>
+          <m:sub>
+            <m:sSub>
+              <m:sSubPr>
+                <m:ctrlPr>
+                  <w:rPr>
+                    <w:rFonts w:ascii="Cambria Math" w:eastAsiaTheme="minorEastAsia" w:hAnsi="Cambria Math"/>
+                    <w:i/>
+                  </w:rPr>
+                </m:ctrlPr>
+              </m:sSubPr>
+              <m:e>
+                <m:r>
+                  <w:rPr>
+                    <w:rFonts w:ascii="Cambria Math" w:eastAsiaTheme="minorEastAsia" w:hAnsi="Cambria Math"/>
+                  </w:rPr>
+                  <m:t>m</m:t>
+                </m:r>
+              </m:e>
+              <m:sub>
+                <m:r>
+                  <w:rPr>
+                    <w:rFonts w:ascii="Cambria Math" w:eastAsiaTheme="minorEastAsia" w:hAnsi="Cambria Math"/>
+                  </w:rPr>
+                  <m:t>Primax-2</m:t>
+                </m:r>
+              </m:sub>
+            </m:sSub>
+            <m:r>
+              <w:rPr>
+                <w:rFonts w:ascii="Cambria Math" w:eastAsiaTheme="minorEastAsia" w:hAnsi="Cambria Math"/>
+              </w:rPr>
+              <m:t>,i</m:t>
+            </m:r>
+          </m:sub>
+        </m:sSub>
+        <m:r>
+          <w:rPr>
+            <w:rFonts w:ascii="Cambria Math" w:eastAsiaTheme="minorEastAsia" w:hAnsi="Cambria Math"/>
+          </w:rPr>
+          <m:t>=1</m:t>
+        </m:r>
+      </m:oMath>
+      <w:r>
+        <w:rPr>
+          <w:rFonts w:eastAsiaTheme="minorEastAsia"/>
+        </w:rPr>
+        <w:t xml:space="preserve">, </w:t>
+      </w:r>
+      <m:oMath>
+        <m:sSub>
+          <m:sSubPr>
+            <m:ctrlPr>
+              <w:rPr>
+                <w:rFonts w:ascii="Cambria Math" w:eastAsiaTheme="minorEastAsia" w:hAnsi="Cambria Math"/>
+                <w:i/>
+              </w:rPr>
+            </m:ctrlPr>
+          </m:sSubPr>
+          <m:e>
+            <m:r>
+              <w:rPr>
+                <w:rFonts w:ascii="Cambria Math" w:eastAsiaTheme="minorEastAsia" w:hAnsi="Cambria Math"/>
+              </w:rPr>
+              <m:t>k</m:t>
+            </m:r>
+          </m:e>
+          <m:sub>
+            <m:sSub>
+              <m:sSubPr>
+                <m:ctrlPr>
+                  <w:rPr>
+                    <w:rFonts w:ascii="Cambria Math" w:eastAsiaTheme="minorEastAsia" w:hAnsi="Cambria Math"/>
+                    <w:i/>
+                  </w:rPr>
+                </m:ctrlPr>
+              </m:sSubPr>
+              <m:e>
+                <m:r>
+                  <w:rPr>
+                    <w:rFonts w:ascii="Cambria Math" w:eastAsiaTheme="minorEastAsia" w:hAnsi="Cambria Math"/>
+                  </w:rPr>
+                  <m:t>m</m:t>
+                </m:r>
+              </m:e>
+              <m:sub>
+                <m:r>
+                  <w:rPr>
+                    <w:rFonts w:ascii="Cambria Math" w:eastAsiaTheme="minorEastAsia" w:hAnsi="Cambria Math"/>
+                  </w:rPr>
+                  <m:t>,Pecsa</m:t>
+                </m:r>
+              </m:sub>
+            </m:sSub>
+            <m:r>
+              <w:rPr>
+                <w:rFonts w:ascii="Cambria Math" w:eastAsiaTheme="minorEastAsia" w:hAnsi="Cambria Math"/>
+              </w:rPr>
+              <m:t>,i</m:t>
+            </m:r>
+          </m:sub>
+        </m:sSub>
+        <m:r>
+          <w:rPr>
+            <w:rFonts w:ascii="Cambria Math" w:eastAsiaTheme="minorEastAsia" w:hAnsi="Cambria Math"/>
+          </w:rPr>
+          <m:t>=1</m:t>
+        </m:r>
+      </m:oMath>
+      <w:r>
+        <w:rPr>
+          <w:rFonts w:eastAsiaTheme="minorEastAsia"/>
+        </w:rPr>
+        <w:t>,</w:t>
+      </w:r>
+      <w:r>
+        <w:rPr>
+          <w:rFonts w:eastAsiaTheme="minorEastAsia"/>
+        </w:rPr>
+        <w:t xml:space="preserve">  </w:t>
+      </w:r>
+      <m:oMath>
+        <m:sSub>
+          <m:sSubPr>
+            <m:ctrlPr>
+              <w:rPr>
+                <w:rFonts w:ascii="Cambria Math" w:eastAsiaTheme="minorEastAsia" w:hAnsi="Cambria Math"/>
+                <w:i/>
+              </w:rPr>
+            </m:ctrlPr>
+          </m:sSubPr>
+          <m:e>
+            <m:r>
+              <w:rPr>
+                <w:rFonts w:ascii="Cambria Math" w:eastAsiaTheme="minorEastAsia" w:hAnsi="Cambria Math"/>
+              </w:rPr>
+              <m:t>k</m:t>
+            </m:r>
+          </m:e>
+          <m:sub>
+            <m:sSub>
+              <m:sSubPr>
+                <m:ctrlPr>
+                  <w:rPr>
+                    <w:rFonts w:ascii="Cambria Math" w:eastAsiaTheme="minorEastAsia" w:hAnsi="Cambria Math"/>
+                    <w:i/>
+                  </w:rPr>
+                </m:ctrlPr>
+              </m:sSubPr>
+              <m:e>
+                <m:r>
+                  <w:rPr>
+                    <w:rFonts w:ascii="Cambria Math" w:eastAsiaTheme="minorEastAsia" w:hAnsi="Cambria Math"/>
+                  </w:rPr>
+                  <m:t>m</m:t>
+                </m:r>
+              </m:e>
+              <m:sub>
+                <m:r>
+                  <w:rPr>
+                    <w:rFonts w:ascii="Cambria Math" w:eastAsiaTheme="minorEastAsia" w:hAnsi="Cambria Math"/>
+                  </w:rPr>
+                  <m:t>,independiente</m:t>
+                </m:r>
+              </m:sub>
+            </m:sSub>
+            <m:r>
+              <w:rPr>
+                <w:rFonts w:ascii="Cambria Math" w:eastAsiaTheme="minorEastAsia" w:hAnsi="Cambria Math"/>
+              </w:rPr>
+              <m:t>,i</m:t>
+            </m:r>
+          </m:sub>
+        </m:sSub>
+        <m:r>
+          <w:rPr>
+            <w:rFonts w:ascii="Cambria Math" w:eastAsiaTheme="minorEastAsia" w:hAnsi="Cambria Math"/>
+          </w:rPr>
+          <m:t>=1</m:t>
+        </m:r>
+      </m:oMath>
+      <w:r>
+        <w:rPr>
+          <w:rFonts w:eastAsiaTheme="minorEastAsia"/>
+        </w:rPr>
+        <w:t>. Por tanto</w:t>
+      </w:r>
+      <w:r>
+        <w:rPr>
+          <w:rFonts w:eastAsiaTheme="minorEastAsia"/>
+        </w:rPr>
+        <w:t>:</w:t>
+      </w:r>
+    </w:p>
+    <w:p>
+      <w:pPr>
+        <w:jc w:val="center"/>
+        <w:rPr>
+          <w:rFonts w:eastAsiaTheme="minorEastAsia"/>
+        </w:rPr>
+      </w:pPr>
+      <m:oMathPara>
+        <m:oMath>
+          <m:r>
+            <w:rPr>
+              <w:rFonts w:ascii="Cambria Math" w:eastAsiaTheme="minorEastAsia" w:hAnsi="Cambria Math"/>
+            </w:rPr>
+            <m:t>S</m:t>
+          </m:r>
+          <m:sSub>
+            <m:sSubPr>
+              <m:ctrlPr>
+                <w:rPr>
+                  <w:rFonts w:ascii="Cambria Math" w:eastAsiaTheme="minorEastAsia" w:hAnsi="Cambria Math"/>
+                  <w:i/>
+                </w:rPr>
+              </m:ctrlPr>
+            </m:sSubPr>
+            <m:e>
+              <m:r>
+                <w:rPr>
+                  <w:rFonts w:ascii="Cambria Math" w:eastAsiaTheme="minorEastAsia" w:hAnsi="Cambria Math"/>
+                </w:rPr>
+                <m:t>C</m:t>
+              </m:r>
+            </m:e>
+            <m:sub>
+              <m:r>
+                <w:rPr>
+                  <w:rFonts w:ascii="Cambria Math" w:eastAsiaTheme="minorEastAsia" w:hAnsi="Cambria Math"/>
+                </w:rPr>
+                <m:t>i</m:t>
+              </m:r>
+              <m:r>
+                <w:rPr>
+                  <w:rFonts w:ascii="Cambria Math" w:eastAsiaTheme="minorEastAsia" w:hAnsi="Cambria Math"/>
+                </w:rPr>
+                <m:t>,</m:t>
+              </m:r>
+              <m:r>
+                <m:rPr>
+                  <m:nor/>
+                </m:rPr>
+                <w:rPr>
+                  <w:rFonts w:ascii="Cambria Math" w:eastAsiaTheme="minorEastAsia" w:hAnsi="Cambria Math"/>
+                </w:rPr>
+                <m:t>antes de compra</m:t>
+              </m:r>
+            </m:sub>
+          </m:sSub>
+          <m:r>
+            <w:rPr>
+              <w:rFonts w:ascii="Cambria Math" w:eastAsiaTheme="minorEastAsia" w:hAnsi="Cambria Math"/>
+            </w:rPr>
+            <m:t>=</m:t>
+          </m:r>
+          <m:f>
+            <m:fPr>
+              <m:ctrlPr>
+                <w:rPr>
+                  <w:rFonts w:ascii="Cambria Math" w:eastAsiaTheme="minorEastAsia" w:hAnsi="Cambria Math"/>
+                  <w:i/>
+                </w:rPr>
+              </m:ctrlPr>
+            </m:fPr>
+            <m:num>
+              <m:f>
+                <m:fPr>
+                  <m:ctrlPr>
+                    <w:rPr>
+                      <w:rFonts w:ascii="Cambria Math" w:eastAsiaTheme="minorEastAsia" w:hAnsi="Cambria Math"/>
+                      <w:i/>
+                    </w:rPr>
+                  </m:ctrlPr>
+                </m:fPr>
+                <m:num>
+                  <m:r>
+                    <w:rPr>
+                      <w:rFonts w:ascii="Cambria Math" w:eastAsiaTheme="minorEastAsia" w:hAnsi="Cambria Math"/>
+                    </w:rPr>
+                    <m:t>6</m:t>
+                  </m:r>
+                  <m:r>
+                    <w:rPr>
+                      <w:rFonts w:ascii="Cambria Math" w:eastAsiaTheme="minorEastAsia" w:hAnsi="Cambria Math"/>
+                    </w:rPr>
+                    <m:t>+5+1+1</m:t>
+                  </m:r>
+                  <m:r>
+                    <w:rPr>
+                      <w:rFonts w:ascii="Cambria Math" w:eastAsiaTheme="minorEastAsia" w:hAnsi="Cambria Math"/>
+                    </w:rPr>
+                    <m:t>+1</m:t>
+                  </m:r>
+                </m:num>
+                <m:den>
+                  <m:r>
+                    <w:rPr>
+                      <w:rFonts w:ascii="Cambria Math" w:eastAsiaTheme="minorEastAsia" w:hAnsi="Cambria Math"/>
+                    </w:rPr>
+                    <m:t>5</m:t>
+                  </m:r>
+                </m:den>
+              </m:f>
+            </m:num>
+            <m:den>
+              <m:r>
+                <w:rPr>
+                  <w:rFonts w:ascii="Cambria Math" w:eastAsiaTheme="minorEastAsia" w:hAnsi="Cambria Math"/>
+                </w:rPr>
+                <m:t>7</m:t>
+              </m:r>
+            </m:den>
+          </m:f>
+          <m:r>
+            <w:rPr>
+              <w:rFonts w:ascii="Cambria Math" w:eastAsiaTheme="minorEastAsia" w:hAnsi="Cambria Math"/>
+            </w:rPr>
+            <m:t>=0.40</m:t>
+          </m:r>
+        </m:oMath>
+      </m:oMathPara>
+    </w:p>
+    <w:p>
+      <w:pPr>
+        <w:rPr>
+          <w:rFonts w:eastAsiaTheme="minorEastAsia"/>
+        </w:rPr>
+      </w:pPr>
+      <w:r>
+        <w:rPr>
+          <w:rFonts w:eastAsiaTheme="minorEastAsia"/>
+        </w:rPr>
+        <w:t xml:space="preserve">Cuando Pecsa cambia de dueño, la medida de agrupamiento espacial </w:t>
+      </w:r>
+      <w:r>
+        <w:rPr>
+          <w:rFonts w:eastAsiaTheme="minorEastAsia"/>
+        </w:rPr>
+        <w:t>será</w:t>
+      </w:r>
+      <w:r>
+        <w:rPr>
+          <w:rFonts w:eastAsiaTheme="minorEastAsia"/>
+        </w:rPr>
+        <w:t>:</w:t>
+      </w:r>
+    </w:p>
+    <w:p>
+      <m:oMathPara>
+        <m:oMath>
+          <m:r>
+            <w:rPr>
+              <w:rFonts w:ascii="Cambria Math" w:hAnsi="Cambria Math"/>
+            </w:rPr>
+            <m:t>S</m:t>
+          </m:r>
+          <m:sSub>
+            <m:sSubPr>
+              <m:ctrlPr>
+                <w:rPr>
+                  <w:rFonts w:ascii="Cambria Math" w:hAnsi="Cambria Math"/>
+                  <w:i/>
+                </w:rPr>
+              </m:ctrlPr>
+            </m:sSubPr>
+            <m:e>
+              <m:r>
+                <w:rPr>
+                  <w:rFonts w:ascii="Cambria Math" w:hAnsi="Cambria Math"/>
+                </w:rPr>
+                <m:t>C</m:t>
+              </m:r>
+            </m:e>
+            <m:sub>
+              <m:r>
+                <w:rPr>
+                  <w:rFonts w:ascii="Cambria Math" w:hAnsi="Cambria Math"/>
+                </w:rPr>
+                <m:t>i,</m:t>
+              </m:r>
+              <m:r>
+                <m:rPr>
+                  <m:nor/>
+                </m:rPr>
+                <w:rPr>
+                  <w:rFonts w:ascii="Cambria Math" w:hAnsi="Cambria Math"/>
+                </w:rPr>
+                <m:t>luego de compra</m:t>
+              </m:r>
+            </m:sub>
+          </m:sSub>
+          <m:r>
+            <w:rPr>
+              <w:rFonts w:ascii="Cambria Math" w:hAnsi="Cambria Math"/>
+            </w:rPr>
+            <m:t>=</m:t>
+          </m:r>
+          <m:f>
+            <m:fPr>
+              <m:ctrlPr>
+                <w:rPr>
+                  <w:rFonts w:ascii="Cambria Math" w:eastAsiaTheme="minorEastAsia" w:hAnsi="Cambria Math"/>
+                  <w:i/>
+                </w:rPr>
+              </m:ctrlPr>
+            </m:fPr>
+            <m:num>
+              <m:f>
+                <m:fPr>
+                  <m:ctrlPr>
+                    <w:rPr>
+                      <w:rFonts w:ascii="Cambria Math" w:eastAsiaTheme="minorEastAsia" w:hAnsi="Cambria Math"/>
+                      <w:i/>
+                    </w:rPr>
+                  </m:ctrlPr>
+                </m:fPr>
+                <m:num>
+                  <m:r>
+                    <w:rPr>
+                      <w:rFonts w:ascii="Cambria Math" w:eastAsiaTheme="minorEastAsia" w:hAnsi="Cambria Math"/>
+                    </w:rPr>
+                    <m:t>6</m:t>
+                  </m:r>
+                  <m:r>
+                    <w:rPr>
+                      <w:rFonts w:ascii="Cambria Math" w:eastAsiaTheme="minorEastAsia" w:hAnsi="Cambria Math"/>
+                    </w:rPr>
+                    <m:t>+7+1</m:t>
+                  </m:r>
+                </m:num>
+                <m:den>
+                  <m:r>
+                    <w:rPr>
+                      <w:rFonts w:ascii="Cambria Math" w:eastAsiaTheme="minorEastAsia" w:hAnsi="Cambria Math"/>
+                    </w:rPr>
+                    <m:t>3</m:t>
+                  </m:r>
+                </m:den>
+              </m:f>
+            </m:num>
+            <m:den>
+              <m:r>
+                <w:rPr>
+                  <w:rFonts w:ascii="Cambria Math" w:eastAsiaTheme="minorEastAsia" w:hAnsi="Cambria Math"/>
+                </w:rPr>
+                <m:t>7</m:t>
+              </m:r>
+            </m:den>
+          </m:f>
+          <m:r>
+            <w:rPr>
+              <w:rFonts w:ascii="Cambria Math" w:eastAsiaTheme="minorEastAsia" w:hAnsi="Cambria Math"/>
+            </w:rPr>
+            <m:t>=0.6</m:t>
+          </m:r>
+          <m:r>
+            <w:rPr>
+              <w:rFonts w:ascii="Cambria Math" w:eastAsiaTheme="minorEastAsia" w:hAnsi="Cambria Math"/>
+            </w:rPr>
+            <m:t>7</m:t>
+          </m:r>
+        </m:oMath>
+      </m:oMathPara>
+    </w:p>
+    <w:p>
+      <w:pPr>
+        <w:pStyle w:val="Prrafodelista"/>
+        <w:numPr>
+          <w:ilvl w:val="0"/>
+          <w:numId w:val="10"/>
+        </w:numPr>
+      </w:pPr>
+      <w:r>
+        <w:t>Variables relacionadas con la adquisición de Pecsa por parte de Primax:</w:t>
+      </w:r>
+    </w:p>
+    <w:p>
+      <w:pPr>
+        <w:pStyle w:val="Prrafodelista"/>
+        <w:numPr>
+          <w:ilvl w:val="1"/>
+          <w:numId w:val="10"/>
+        </w:numPr>
+      </w:pPr>
+      <m:oMath>
+        <m:r>
+          <w:rPr>
+            <w:rFonts w:ascii="Cambria Math" w:hAnsi="Cambria Math"/>
+          </w:rPr>
+          <m:t>Prima</m:t>
+        </m:r>
+        <m:sSub>
+          <m:sSubPr>
+            <m:ctrlPr>
+              <w:rPr>
+                <w:rFonts w:ascii="Cambria Math" w:hAnsi="Cambria Math"/>
+                <w:i/>
+              </w:rPr>
+            </m:ctrlPr>
+          </m:sSubPr>
+          <m:e>
+            <m:r>
+              <w:rPr>
+                <w:rFonts w:ascii="Cambria Math" w:hAnsi="Cambria Math"/>
+              </w:rPr>
+              <m:t>x</m:t>
+            </m:r>
+          </m:e>
+          <m:sub>
+            <m:r>
+              <w:rPr>
+                <w:rFonts w:ascii="Cambria Math" w:hAnsi="Cambria Math"/>
+              </w:rPr>
+              <m:t>it</m:t>
+            </m:r>
+          </m:sub>
+        </m:sSub>
+      </m:oMath>
+      <w:r>
+        <w:rPr>
+          <w:rFonts w:eastAsiaTheme="minorEastAsia"/>
+        </w:rPr>
+        <w:t xml:space="preserve">: Es igual 1 si la estación fue adquirida por Primax en el periodo </w:t>
+      </w:r>
+      <m:oMath>
+        <m:r>
+          <w:rPr>
+            <w:rFonts w:ascii="Cambria Math" w:eastAsiaTheme="minorEastAsia" w:hAnsi="Cambria Math"/>
+          </w:rPr>
+          <m:t>t</m:t>
+        </m:r>
+      </m:oMath>
+      <w:r>
+        <w:rPr>
+          <w:rFonts w:eastAsiaTheme="minorEastAsia"/>
+        </w:rPr>
+        <w:t xml:space="preserve"> o en periodos anteriores. Si la estación nunca fue de Pecsa, entonces toma el valor de 0 para todos los periodos. </w:t>
+      </w:r>
+    </w:p>
+    <w:p>
+      <w:pPr>
+        <w:pStyle w:val="Prrafodelista"/>
+        <w:numPr>
+          <w:ilvl w:val="1"/>
+          <w:numId w:val="10"/>
+        </w:numPr>
+      </w:pPr>
+      <m:oMath>
+        <m:sSub>
+          <m:sSubPr>
+            <m:ctrlPr>
+              <w:rPr>
+                <w:rFonts w:ascii="Cambria Math" w:hAnsi="Cambria Math"/>
+                <w:i/>
+              </w:rPr>
+            </m:ctrlPr>
+          </m:sSubPr>
+          <m:e>
+            <m:r>
+              <w:rPr>
+                <w:rFonts w:ascii="Cambria Math" w:hAnsi="Cambria Math"/>
+              </w:rPr>
+              <m:t>Z</m:t>
+            </m:r>
+          </m:e>
+          <m:sub>
+            <m:r>
+              <w:rPr>
+                <w:rFonts w:ascii="Cambria Math" w:hAnsi="Cambria Math"/>
+              </w:rPr>
+              <m:t>it</m:t>
+            </m:r>
+          </m:sub>
+        </m:sSub>
+      </m:oMath>
+      <w:r>
+        <w:rPr>
+          <w:rFonts w:eastAsiaTheme="minorEastAsia"/>
+        </w:rPr>
+        <w:t xml:space="preserve">: Es igual 1 si al menos una de las estaciones vecinas a </w:t>
+      </w:r>
+      <m:oMath>
+        <m:r>
+          <w:rPr>
+            <w:rFonts w:ascii="Cambria Math" w:eastAsiaTheme="minorEastAsia" w:hAnsi="Cambria Math"/>
+          </w:rPr>
+          <m:t>i</m:t>
+        </m:r>
+      </m:oMath>
+      <w:r>
+        <w:rPr>
+          <w:rFonts w:eastAsiaTheme="minorEastAsia"/>
+        </w:rPr>
+        <w:t xml:space="preserve"> fue adquirida por Primax.</w:t>
+      </w:r>
+    </w:p>
+    <w:p>
+      <w:pPr>
+        <w:pStyle w:val="Prrafodelista"/>
+        <w:numPr>
+          <w:ilvl w:val="0"/>
+          <w:numId w:val="10"/>
+        </w:numPr>
+      </w:pPr>
+      <w:r>
+        <w:t>Variabl</w:t>
+      </w:r>
+      <w:bookmarkStart w:id="0" w:name="_GoBack"/>
+      <w:bookmarkEnd w:id="0"/>
+      <w:r>
+        <w:t>es de control</w:t>
+      </w:r>
+      <w:r>
+        <w:t xml:space="preserve">: </w:t>
+      </w:r>
+    </w:p>
+    <w:p>
+      <w:pPr>
+        <w:pStyle w:val="Prrafodelista"/>
+        <w:ind w:left="360"/>
+      </w:pPr>
+      <w:r>
+        <w:t>Se incluyen características físicas</w:t>
+      </w:r>
+      <w:r>
+        <w:t xml:space="preserve"> de las estaciones de servicio, tales como:</w:t>
+      </w:r>
+    </w:p>
+    <w:p>
+      <w:pPr>
+        <w:pStyle w:val="Prrafodelista"/>
+        <w:numPr>
+          <w:ilvl w:val="0"/>
+          <w:numId w:val="11"/>
+        </w:numPr>
+      </w:pPr>
+      <w:r>
+        <w:t>Marca visible</w:t>
+      </w:r>
+    </w:p>
+    <w:p>
+      <w:pPr>
+        <w:pStyle w:val="Prrafodelista"/>
+        <w:numPr>
+          <w:ilvl w:val="0"/>
+          <w:numId w:val="11"/>
+        </w:numPr>
+      </w:pPr>
+      <w:r>
+        <w:lastRenderedPageBreak/>
+        <w:t>Número de islas de despacho</w:t>
+      </w:r>
+    </w:p>
+    <w:p>
+      <w:pPr>
+        <w:pStyle w:val="Prrafodelista"/>
+        <w:numPr>
+          <w:ilvl w:val="0"/>
+          <w:numId w:val="11"/>
+        </w:numPr>
+      </w:pPr>
+      <w:r>
+        <w:t>Tienda disponible</w:t>
+      </w:r>
+    </w:p>
+    <w:p>
+      <w:pPr>
+        <w:pStyle w:val="Prrafodelista"/>
+        <w:numPr>
+          <w:ilvl w:val="0"/>
+          <w:numId w:val="11"/>
+        </w:numPr>
+      </w:pPr>
+      <w:r>
+        <w:t>Servicio mecánico</w:t>
+      </w:r>
+    </w:p>
+    <w:p>
+      <w:pPr>
+        <w:pStyle w:val="Prrafodelista"/>
+        <w:numPr>
+          <w:ilvl w:val="0"/>
+          <w:numId w:val="11"/>
+        </w:numPr>
+      </w:pPr>
+      <w:r>
+        <w:t>Venta de GLP o GNV</w:t>
+      </w:r>
+    </w:p>
+    <w:p>
+      <w:pPr>
+        <w:pStyle w:val="Prrafodelista"/>
+        <w:ind w:left="360"/>
+      </w:pPr>
+      <w:r>
+        <w:t>A nivel de distrito, s</w:t>
+      </w:r>
+      <w:r>
+        <w:t>e incluyen vari</w:t>
+      </w:r>
+      <w:r>
+        <w:t xml:space="preserve">ables que caracterizan al distrito donde su ubique el grifo </w:t>
+      </w:r>
+      <m:oMath>
+        <m:r>
+          <w:rPr>
+            <w:rFonts w:ascii="Cambria Math" w:hAnsi="Cambria Math"/>
+          </w:rPr>
+          <m:t>i</m:t>
+        </m:r>
+      </m:oMath>
+      <w:r>
+        <w:rPr>
+          <w:rFonts w:eastAsiaTheme="minorEastAsia"/>
+        </w:rPr>
+        <w:t>.</w:t>
+      </w:r>
+    </w:p>
+    <w:p>
+      <w:pPr>
+        <w:pStyle w:val="Prrafodelista"/>
+        <w:numPr>
+          <w:ilvl w:val="0"/>
+          <w:numId w:val="13"/>
+        </w:numPr>
+      </w:pPr>
+      <w:r>
+        <w:t>Densidad poblacional</w:t>
+      </w:r>
+    </w:p>
+    <w:p>
+      <w:pPr>
+        <w:pStyle w:val="Prrafodelista"/>
+        <w:numPr>
+          <w:ilvl w:val="0"/>
+          <w:numId w:val="13"/>
+        </w:numPr>
+      </w:pPr>
+      <w:r>
+        <w:t>Número de viviendas</w:t>
+      </w:r>
+    </w:p>
+    <w:p>
+      <w:pPr>
+        <w:pStyle w:val="Prrafodelista"/>
+        <w:numPr>
+          <w:ilvl w:val="0"/>
+          <w:numId w:val="13"/>
+        </w:numPr>
+      </w:pPr>
+      <w:r>
+        <w:t>Nivel de pobreza</w:t>
+      </w:r>
     </w:p>
     <w:p>
       <w:pPr>
@@ -854,7 +2549,6 @@
           <w:rPr>
             <w:rFonts w:ascii="Cambria Math" w:hAnsi="Cambria Math"/>
           </w:rPr>
-          <w:lastRenderedPageBreak/>
           <m:t>S</m:t>
         </m:r>
         <m:sSub>
@@ -906,190 +2600,7 @@
         <w:fldChar w:fldCharType="end"/>
       </w:r>
       <w:r>
-        <w:t xml:space="preserve">. Si las </w:t>
-      </w:r>
-      <m:oMath>
-        <m:sSub>
-          <m:sSubPr>
-            <m:ctrlPr>
-              <w:rPr>
-                <w:rFonts w:ascii="Cambria Math" w:hAnsi="Cambria Math"/>
-                <w:i/>
-              </w:rPr>
-            </m:ctrlPr>
-          </m:sSubPr>
-          <m:e>
-            <m:r>
-              <w:rPr>
-                <w:rFonts w:ascii="Cambria Math" w:hAnsi="Cambria Math"/>
-              </w:rPr>
-              <m:t>N</m:t>
-            </m:r>
-          </m:e>
-          <m:sub>
-            <m:r>
-              <w:rPr>
-                <w:rFonts w:ascii="Cambria Math" w:hAnsi="Cambria Math"/>
-              </w:rPr>
-              <m:t>i</m:t>
-            </m:r>
-          </m:sub>
-        </m:sSub>
-        <m:r>
-          <w:rPr>
-            <w:rFonts w:ascii="Cambria Math" w:hAnsi="Cambria Math"/>
-          </w:rPr>
-          <m:t xml:space="preserve"> </m:t>
-        </m:r>
-      </m:oMath>
-      <w:r>
-        <w:t xml:space="preserve">estaciones vecinas a la estación </w:t>
-      </w:r>
-      <m:oMath>
-        <m:r>
-          <w:rPr>
-            <w:rFonts w:ascii="Cambria Math" w:hAnsi="Cambria Math"/>
-          </w:rPr>
-          <m:t xml:space="preserve">i </m:t>
-        </m:r>
-      </m:oMath>
-      <w:r>
-        <w:rPr>
-          <w:rFonts w:eastAsiaTheme="minorEastAsia"/>
-        </w:rPr>
-        <w:t xml:space="preserve">(que definen el mercado de la estación </w:t>
-      </w:r>
-      <m:oMath>
-        <m:r>
-          <w:rPr>
-            <w:rFonts w:ascii="Cambria Math" w:eastAsiaTheme="minorEastAsia" w:hAnsi="Cambria Math"/>
-          </w:rPr>
-          <m:t>i</m:t>
-        </m:r>
-      </m:oMath>
-      <w:r>
-        <w:rPr>
-          <w:rFonts w:eastAsiaTheme="minorEastAsia"/>
-        </w:rPr>
-        <w:t xml:space="preserve">) son operadas por firmas distintas, entonces hay una baja concentración y </w:t>
-      </w:r>
-      <m:oMath>
-        <m:r>
-          <w:rPr>
-            <w:rFonts w:ascii="Cambria Math" w:eastAsiaTheme="minorEastAsia" w:hAnsi="Cambria Math"/>
-          </w:rPr>
-          <m:t>S</m:t>
-        </m:r>
-        <m:sSub>
-          <m:sSubPr>
-            <m:ctrlPr>
-              <w:rPr>
-                <w:rFonts w:ascii="Cambria Math" w:eastAsiaTheme="minorEastAsia" w:hAnsi="Cambria Math"/>
-                <w:i/>
-              </w:rPr>
-            </m:ctrlPr>
-          </m:sSubPr>
-          <m:e>
-            <m:r>
-              <w:rPr>
-                <w:rFonts w:ascii="Cambria Math" w:eastAsiaTheme="minorEastAsia" w:hAnsi="Cambria Math"/>
-              </w:rPr>
-              <m:t>C</m:t>
-            </m:r>
-          </m:e>
-          <m:sub>
-            <m:r>
-              <w:rPr>
-                <w:rFonts w:ascii="Cambria Math" w:eastAsiaTheme="minorEastAsia" w:hAnsi="Cambria Math"/>
-              </w:rPr>
-              <m:t>it</m:t>
-            </m:r>
-          </m:sub>
-        </m:sSub>
-        <m:r>
-          <w:rPr>
-            <w:rFonts w:ascii="Cambria Math" w:eastAsiaTheme="minorEastAsia" w:hAnsi="Cambria Math"/>
-          </w:rPr>
-          <m:t>=1/</m:t>
-        </m:r>
-        <m:sSub>
-          <m:sSubPr>
-            <m:ctrlPr>
-              <w:rPr>
-                <w:rFonts w:ascii="Cambria Math" w:eastAsiaTheme="minorEastAsia" w:hAnsi="Cambria Math"/>
-                <w:i/>
-              </w:rPr>
-            </m:ctrlPr>
-          </m:sSubPr>
-          <m:e>
-            <m:r>
-              <w:rPr>
-                <w:rFonts w:ascii="Cambria Math" w:eastAsiaTheme="minorEastAsia" w:hAnsi="Cambria Math"/>
-              </w:rPr>
-              <m:t>N</m:t>
-            </m:r>
-          </m:e>
-          <m:sub>
-            <m:r>
-              <w:rPr>
-                <w:rFonts w:ascii="Cambria Math" w:eastAsiaTheme="minorEastAsia" w:hAnsi="Cambria Math"/>
-              </w:rPr>
-              <m:t>i</m:t>
-            </m:r>
-          </m:sub>
-        </m:sSub>
-      </m:oMath>
-      <w:r>
-        <w:rPr>
-          <w:rFonts w:eastAsiaTheme="minorEastAsia"/>
-        </w:rPr>
-        <w:t xml:space="preserve">. Por el contrario, si todas las estaciones vecinas son de la misma firma (monopolio local), entonces </w:t>
-      </w:r>
-      <m:oMath>
-        <m:r>
-          <w:rPr>
-            <w:rFonts w:ascii="Cambria Math" w:eastAsiaTheme="minorEastAsia" w:hAnsi="Cambria Math"/>
-          </w:rPr>
-          <m:t>S</m:t>
-        </m:r>
-        <m:sSub>
-          <m:sSubPr>
-            <m:ctrlPr>
-              <w:rPr>
-                <w:rFonts w:ascii="Cambria Math" w:eastAsiaTheme="minorEastAsia" w:hAnsi="Cambria Math"/>
-                <w:i/>
-              </w:rPr>
-            </m:ctrlPr>
-          </m:sSubPr>
-          <m:e>
-            <m:r>
-              <w:rPr>
-                <w:rFonts w:ascii="Cambria Math" w:eastAsiaTheme="minorEastAsia" w:hAnsi="Cambria Math"/>
-              </w:rPr>
-              <m:t>C</m:t>
-            </m:r>
-          </m:e>
-          <m:sub>
-            <m:r>
-              <w:rPr>
-                <w:rFonts w:ascii="Cambria Math" w:eastAsiaTheme="minorEastAsia" w:hAnsi="Cambria Math"/>
-              </w:rPr>
-              <m:t>it</m:t>
-            </m:r>
-          </m:sub>
-        </m:sSub>
-        <m:r>
-          <w:rPr>
-            <w:rFonts w:ascii="Cambria Math" w:eastAsiaTheme="minorEastAsia" w:hAnsi="Cambria Math"/>
-          </w:rPr>
-          <m:t>=1</m:t>
-        </m:r>
-      </m:oMath>
-      <w:r>
-        <w:rPr>
-          <w:rFonts w:eastAsiaTheme="minorEastAsia"/>
-        </w:rPr>
-        <w:t>.</w:t>
+        <w:t xml:space="preserve">. </w:t>
       </w:r>
     </w:p>
     <w:p>
@@ -1173,13 +2684,7 @@
         <w:t xml:space="preserve"> Además, </w:t>
       </w:r>
       <w:r>
-        <w:t xml:space="preserve">se </w:t>
-      </w:r>
-      <w:r>
-        <w:t xml:space="preserve">incluyen como variables </w:t>
-      </w:r>
-      <w:r>
-        <w:t xml:space="preserve">el número de estaciones localizadas en un radio de 3 km de la estación </w:t>
+        <w:t xml:space="preserve">se incluyen como variables el número de estaciones localizadas en un radio de 3 km de la estación </w:t>
       </w:r>
       <m:oMath>
         <m:r>
@@ -1293,6 +2798,7 @@
     </w:p>
     <w:p>
       <w:r>
+        <w:lastRenderedPageBreak/>
         <w:t>Esta compra nos permite distinguir dos grupos: estaciones “tratadas” que son afectadas por la compra (</w:t>
       </w:r>
       <w:r>
@@ -1314,7 +2820,7 @@
         <w:fldChar w:fldCharType="begin"/>
       </w:r>
       <w:r>
-        <w:instrText xml:space="preserve"> ADDIN ZOTERO_ITEM CSL_CITATION {"citationID":"AhLLuBBs","properties":{"formattedCitation":"(Hastings 2004; Pennerstorfer &amp; Weiss 2013)","plainCitation":"(Hastings 2004; Pennerstorfer &amp; Weiss 2013)","noteIndex":0},"citationItems":[{"id":1014,"uris":["http://zotero.org/groups/2269288/items/R4UZQ3CV"],"uri":["http://zotero.org/groups/2269288/items/R4UZQ3CV"],"itemData":{"id":1014,"type":"article-journal","title":"Vertical Relationships and Competition in Retail Gasoline Markets: Empirical Evidence from Contract Changes in Southern California","container-title":"The American Economic Review","page":"317-328","volume":"94","issue":"1","source":"JSTOR","URL":"https://www.jstor.org/stable/3592781","ISSN":"0002-8282","shortTitle":"Vertical Relationships and Competition in Retail Gasoline Markets","author":[{"family":"Hastings","given":"Justine S."}],"issued":{"date-parts":[["2004"]]},"accessed":{"date-parts":[["2019",3,4]]}}},{"id":1011,"uris":["http://zotero.org/groups/2269288/items/2IBPVQGE"],"uri":["http://zotero.org/groups/2269288/items/2IBPVQGE"],"itemData":{"id":1011,"type":"article-journal","title":"Spatial clustering and market power: Evidence from the retail gasoline market","container-title":"Regional Science and Urban Economics","page":"661-675","volume":"43","issue":"4","source":"ScienceDirect","abstract":"We investigate the impact of local market power and ‘spatial clustering’ on prices in the retail gasoline market. The acquisition of Aral stations from BP in the Austrian gasoline market in 2003 provides a ‘quasi-experiment’ for identification of the causal effects of changes in spatial clustering on retail prices for a panel of gasoline stations. Our econometric analysis suggests that spatial clustering of gasoline stations reduces the degree of competition between firms and increases equilibrium prices. Merger simulations show that ignoring merger-induced changes in spatial characteristics will lead to a significant bias in the evaluation of merger effects.","URL":"http://www.sciencedirect.com/science/article/pii/S0166046213000409","DOI":"10.1016/j.regsciurbeco.2013.04.002","ISSN":"0166-0462","shortTitle":"Spatial clustering and market power","journalAbbreviation":"Regional Science and Urban Economics","author":[{"family":"Pennerstorfer","given":"Dieter"},{"family":"Weiss","given":"Christoph"}],"issued":{"date-parts":[["2013",7,1]]},"accessed":{"date-parts":[["2019",3,2]]}}}],"schema":"https://github.com/citation-style-language/schema/raw/master/csl-citation.json"} </w:instrText>
+        <w:instrText xml:space="preserve"> ADDIN ZOTERO_ITEM CSL_CITATION {"citationID":"AhLLuBBs","properties":{"formattedCitation":"(Hastings 2004; Pennerstorfer &amp; Weiss 2013)","plainCitation":"(Hastings 2004; Pennerstorfer &amp; Weiss 2013)","noteIndex":0},"citationItems":[{"id":1014,"uris":["http://zotero.org/groups/2269288/items/R4UZQ3CV"],"uri":["http://zotero.org/groups/2269288/items/R4UZQ3CV"],"itemData":{"id":1014,"type":"article-journal","title":"Vertical Relationships and Competition in Retail Gasoline Markets: Empirical Evidence from Contract Changes in Southern California","container-title":"The American Economic Review","page":"317-328","volume":"94","issue":"1","source":"JSTOR","URL":"https://www.jstor.org/stable/3592781","ISSN":"0002-8282","shortTitle":"Vertical Relationships and Competition in Retail Gasoline Markets","author":[{"family":"Hastings","given":"Justine S."}],"issued":{"date-parts":[["2004"]]},"accessed":{"date-parts":[["2019",3,3]]}}},{"id":1011,"uris":["http://zotero.org/groups/2269288/items/2IBPVQGE"],"uri":["http://zotero.org/groups/2269288/items/2IBPVQGE"],"itemData":{"id":1011,"type":"article-journal","title":"Spatial clustering and market power: Evidence from the retail gasoline market","container-title":"Regional Science and Urban Economics","page":"661-675","volume":"43","issue":"4","source":"ScienceDirect","abstract":"We investigate the impact of local market power and ‘spatial clustering’ on prices in the retail gasoline market. The acquisition of Aral stations from BP in the Austrian gasoline market in 2003 provides a ‘quasi-experiment’ for identification of the causal effects of changes in spatial clustering on retail prices for a panel of gasoline stations. Our econometric analysis suggests that spatial clustering of gasoline stations reduces the degree of competition between firms and increases equilibrium prices. Merger simulations show that ignoring merger-induced changes in spatial characteristics will lead to a significant bias in the evaluation of merger effects.","URL":"http://www.sciencedirect.com/science/article/pii/S0166046213000409","DOI":"10.1016/j.regsciurbeco.2013.04.002","ISSN":"0166-0462","shortTitle":"Spatial clustering and market power","journalAbbreviation":"Regional Science and Urban Economics","author":[{"family":"Pennerstorfer","given":"Dieter"},{"family":"Weiss","given":"Christoph"}],"issued":{"date-parts":[["2013",7,1]]},"accessed":{"date-parts":[["2019",3,2]]}}}],"schema":"https://github.com/citation-style-language/schema/raw/master/csl-citation.json"} </w:instrText>
       </w:r>
       <w:r>
         <w:fldChar w:fldCharType="separate"/>
@@ -1323,7 +2829,21 @@
         <w:rPr>
           <w:rFonts w:ascii="Calibri" w:hAnsi="Calibri" w:cs="Calibri"/>
         </w:rPr>
-        <w:t>(Hastings 2004; Pennerstorfer &amp; Weiss 2013)</w:t>
+        <w:t xml:space="preserve">(Hastings 2004; </w:t>
+      </w:r>
+      <w:proofErr w:type="spellStart"/>
+      <w:r>
+        <w:rPr>
+          <w:rFonts w:ascii="Calibri" w:hAnsi="Calibri" w:cs="Calibri"/>
+        </w:rPr>
+        <w:t>Pennerstorfer</w:t>
+      </w:r>
+      <w:proofErr w:type="spellEnd"/>
+      <w:r>
+        <w:rPr>
+          <w:rFonts w:ascii="Calibri" w:hAnsi="Calibri" w:cs="Calibri"/>
+        </w:rPr>
+        <w:t xml:space="preserve"> &amp; Weiss 2013)</w:t>
       </w:r>
       <w:r>
         <w:fldChar w:fldCharType="end"/>
@@ -1485,13 +3005,7 @@
                 <w:rPr>
                   <w:rFonts w:ascii="Cambria Math" w:eastAsiaTheme="minorEastAsia" w:hAnsi="Cambria Math"/>
                 </w:rPr>
-                <m:t>i</m:t>
-              </m:r>
-              <m:r>
-                <w:rPr>
-                  <w:rFonts w:ascii="Cambria Math" w:eastAsiaTheme="minorEastAsia" w:hAnsi="Cambria Math"/>
-                </w:rPr>
-                <m:t>=1</m:t>
+                <m:t>i=1</m:t>
               </m:r>
             </m:sub>
             <m:sup>
@@ -1962,7 +3476,6 @@
         <w:rPr>
           <w:rFonts w:eastAsiaTheme="minorEastAsia"/>
         </w:rPr>
-        <w:lastRenderedPageBreak/>
         <w:t xml:space="preserve">Test de </w:t>
       </w:r>
       <w:r>
@@ -2104,231 +3617,142 @@
       <w:r>
         <w:t>Limitando la adquisición solo aquellas estaciones que son operadas directamente por Primax.</w:t>
       </w:r>
-      <w:bookmarkStart w:id="0" w:name="_GoBack"/>
-      <w:bookmarkEnd w:id="0"/>
     </w:p>
     <w:p>
       <w:pPr>
         <w:rPr>
           <w:b/>
           <w:sz w:val="24"/>
-        </w:rPr>
-      </w:pPr>
+          <w:lang w:val="en-US"/>
+        </w:rPr>
+      </w:pPr>
+      <w:proofErr w:type="spellStart"/>
       <w:r>
         <w:rPr>
           <w:b/>
           <w:sz w:val="24"/>
+          <w:lang w:val="en-US"/>
         </w:rPr>
         <w:t>Referencias</w:t>
       </w:r>
+      <w:proofErr w:type="spellEnd"/>
     </w:p>
     <w:p>
       <w:pPr>
         <w:pStyle w:val="Bibliografa"/>
+        <w:rPr>
+          <w:rFonts w:ascii="Calibri" w:hAnsi="Calibri" w:cs="Calibri"/>
+          <w:lang w:val="en-US"/>
+        </w:rPr>
       </w:pPr>
       <w:r>
         <w:fldChar w:fldCharType="begin"/>
       </w:r>
       <w:r>
+        <w:rPr>
+          <w:lang w:val="en-US"/>
+        </w:rPr>
         <w:instrText xml:space="preserve"> ADDIN ZOTERO_BIBL {"uncited":[],"omitted":[],"custom":[]} CSL_BIBLIOGRAPHY </w:instrText>
       </w:r>
       <w:r>
         <w:fldChar w:fldCharType="separate"/>
       </w:r>
       <w:r>
-        <w:t xml:space="preserve">Hastings JS. 2004. Vertical </w:t>
-      </w:r>
+        <w:rPr>
+          <w:rFonts w:ascii="Calibri" w:hAnsi="Calibri" w:cs="Calibri"/>
+          <w:lang w:val="en-US"/>
+        </w:rPr>
+        <w:t xml:space="preserve">Hastings JS. 2004. Vertical Relationships and Competition in Retail Gasoline Markets: Empirical Evidence from Contract Changes in Southern California. </w:t>
+      </w:r>
+      <w:r>
+        <w:rPr>
+          <w:rFonts w:ascii="Calibri" w:hAnsi="Calibri" w:cs="Calibri"/>
+          <w:i/>
+          <w:iCs/>
+          <w:lang w:val="en-US"/>
+        </w:rPr>
+        <w:t>Am. Econ. Rev.</w:t>
+      </w:r>
+      <w:r>
+        <w:rPr>
+          <w:rFonts w:ascii="Calibri" w:hAnsi="Calibri" w:cs="Calibri"/>
+          <w:lang w:val="en-US"/>
+        </w:rPr>
+        <w:t xml:space="preserve"> 94(1):317–28</w:t>
+      </w:r>
+    </w:p>
+    <w:p>
+      <w:pPr>
+        <w:pStyle w:val="Bibliografa"/>
+        <w:rPr>
+          <w:rFonts w:ascii="Calibri" w:hAnsi="Calibri" w:cs="Calibri"/>
+        </w:rPr>
+      </w:pPr>
       <w:proofErr w:type="spellStart"/>
       <w:r>
-        <w:t>Relationships</w:t>
+        <w:rPr>
+          <w:rFonts w:ascii="Calibri" w:hAnsi="Calibri" w:cs="Calibri"/>
+          <w:lang w:val="en-US"/>
+        </w:rPr>
+        <w:t>Pennerstorfer</w:t>
       </w:r>
       <w:proofErr w:type="spellEnd"/>
       <w:r>
-        <w:t xml:space="preserve"> and </w:t>
+        <w:rPr>
+          <w:rFonts w:ascii="Calibri" w:hAnsi="Calibri" w:cs="Calibri"/>
+          <w:lang w:val="en-US"/>
+        </w:rPr>
+        <w:t xml:space="preserve"> D, Weiss C. 2013. Spatial clustering and market power: Evidence from the retail gasoline market. </w:t>
+      </w:r>
+      <w:r>
+        <w:rPr>
+          <w:rFonts w:ascii="Calibri" w:hAnsi="Calibri" w:cs="Calibri"/>
+          <w:i/>
+          <w:iCs/>
+        </w:rPr>
+        <w:t xml:space="preserve">Reg. </w:t>
       </w:r>
       <w:proofErr w:type="spellStart"/>
       <w:r>
-        <w:t>Competition</w:t>
+        <w:rPr>
+          <w:rFonts w:ascii="Calibri" w:hAnsi="Calibri" w:cs="Calibri"/>
+          <w:i/>
+          <w:iCs/>
+        </w:rPr>
+        <w:t>Sci</w:t>
       </w:r>
       <w:proofErr w:type="spellEnd"/>
       <w:r>
-        <w:t xml:space="preserve"> in </w:t>
+        <w:rPr>
+          <w:rFonts w:ascii="Calibri" w:hAnsi="Calibri" w:cs="Calibri"/>
+          <w:i/>
+          <w:iCs/>
+        </w:rPr>
+        <w:t xml:space="preserve">. </w:t>
       </w:r>
       <w:proofErr w:type="spellStart"/>
       <w:r>
-        <w:t>Retail</w:t>
+        <w:rPr>
+          <w:rFonts w:ascii="Calibri" w:hAnsi="Calibri" w:cs="Calibri"/>
+          <w:i/>
+          <w:iCs/>
+        </w:rPr>
+        <w:t>Urban</w:t>
       </w:r>
       <w:proofErr w:type="spellEnd"/>
       <w:r>
-        <w:t xml:space="preserve"> </w:t>
-      </w:r>
-      <w:proofErr w:type="spellStart"/>
-      <w:r>
-        <w:t>Gasoline</w:t>
-      </w:r>
-      <w:proofErr w:type="spellEnd"/>
-      <w:r>
-        <w:t xml:space="preserve"> </w:t>
-      </w:r>
-      <w:proofErr w:type="spellStart"/>
-      <w:r>
-        <w:t>Markets</w:t>
-      </w:r>
-      <w:proofErr w:type="spellEnd"/>
-      <w:r>
-        <w:t xml:space="preserve">: </w:t>
-      </w:r>
-      <w:proofErr w:type="spellStart"/>
-      <w:r>
-        <w:t>Empirical</w:t>
-      </w:r>
-      <w:proofErr w:type="spellEnd"/>
-      <w:r>
-        <w:t xml:space="preserve"> </w:t>
-      </w:r>
-      <w:proofErr w:type="spellStart"/>
-      <w:r>
-        <w:t>Evidence</w:t>
-      </w:r>
-      <w:proofErr w:type="spellEnd"/>
-      <w:r>
-        <w:t xml:space="preserve"> </w:t>
-      </w:r>
-      <w:proofErr w:type="spellStart"/>
-      <w:r>
-        <w:t>from</w:t>
-      </w:r>
-      <w:proofErr w:type="spellEnd"/>
-      <w:r>
-        <w:t xml:space="preserve"> </w:t>
-      </w:r>
-      <w:proofErr w:type="spellStart"/>
-      <w:r>
-        <w:t>Contract</w:t>
-      </w:r>
-      <w:proofErr w:type="spellEnd"/>
-      <w:r>
-        <w:t xml:space="preserve"> </w:t>
-      </w:r>
-      <w:proofErr w:type="spellStart"/>
-      <w:r>
-        <w:t>Changes</w:t>
-      </w:r>
-      <w:proofErr w:type="spellEnd"/>
-      <w:r>
-        <w:t xml:space="preserve"> in </w:t>
-      </w:r>
-      <w:proofErr w:type="spellStart"/>
-      <w:r>
-        <w:t>Southern</w:t>
-      </w:r>
-      <w:proofErr w:type="spellEnd"/>
-      <w:r>
-        <w:t xml:space="preserve"> California. Am. Econ. Rev. 94(1):317–28</w:t>
-      </w:r>
-    </w:p>
-    <w:p>
-      <w:pPr>
-        <w:pStyle w:val="Bibliografa"/>
-      </w:pPr>
-      <w:r>
-        <w:t xml:space="preserve">Pennerstorfer D, Weiss C. 2013. </w:t>
-      </w:r>
-      <w:proofErr w:type="spellStart"/>
-      <w:r>
-        <w:t>Spatial</w:t>
-      </w:r>
-      <w:proofErr w:type="spellEnd"/>
-      <w:r>
-        <w:t xml:space="preserve"> </w:t>
-      </w:r>
-      <w:proofErr w:type="spellStart"/>
-      <w:r>
-        <w:t>clustering</w:t>
-      </w:r>
-      <w:proofErr w:type="spellEnd"/>
-      <w:r>
-        <w:t xml:space="preserve"> and </w:t>
-      </w:r>
-      <w:proofErr w:type="spellStart"/>
-      <w:r>
-        <w:t>market</w:t>
-      </w:r>
-      <w:proofErr w:type="spellEnd"/>
-      <w:r>
-        <w:t xml:space="preserve"> </w:t>
-      </w:r>
-      <w:proofErr w:type="spellStart"/>
-      <w:r>
-        <w:t>power</w:t>
-      </w:r>
-      <w:proofErr w:type="spellEnd"/>
-      <w:r>
-        <w:t xml:space="preserve">: </w:t>
-      </w:r>
-      <w:proofErr w:type="spellStart"/>
-      <w:r>
-        <w:t>Evidence</w:t>
-      </w:r>
-      <w:proofErr w:type="spellEnd"/>
-      <w:r>
-        <w:t xml:space="preserve"> </w:t>
-      </w:r>
-      <w:proofErr w:type="spellStart"/>
-      <w:r>
-        <w:t>from</w:t>
-      </w:r>
-      <w:proofErr w:type="spellEnd"/>
-      <w:r>
-        <w:t xml:space="preserve"> </w:t>
-      </w:r>
-      <w:proofErr w:type="spellStart"/>
-      <w:r>
-        <w:t>the</w:t>
-      </w:r>
-      <w:proofErr w:type="spellEnd"/>
-      <w:r>
-        <w:t xml:space="preserve"> </w:t>
-      </w:r>
-      <w:proofErr w:type="spellStart"/>
-      <w:r>
-        <w:t>retail</w:t>
-      </w:r>
-      <w:proofErr w:type="spellEnd"/>
-      <w:r>
-        <w:t xml:space="preserve"> </w:t>
-      </w:r>
-      <w:proofErr w:type="spellStart"/>
-      <w:r>
-        <w:t>gasoline</w:t>
-      </w:r>
-      <w:proofErr w:type="spellEnd"/>
-      <w:r>
-        <w:t xml:space="preserve"> </w:t>
-      </w:r>
-      <w:proofErr w:type="spellStart"/>
-      <w:r>
-        <w:t>market</w:t>
-      </w:r>
-      <w:proofErr w:type="spellEnd"/>
-      <w:r>
-        <w:t xml:space="preserve">. Reg. </w:t>
-      </w:r>
-      <w:proofErr w:type="spellStart"/>
-      <w:r>
-        <w:t>Sci</w:t>
-      </w:r>
-      <w:proofErr w:type="spellEnd"/>
-      <w:r>
-        <w:t xml:space="preserve">. </w:t>
-      </w:r>
-      <w:proofErr w:type="spellStart"/>
-      <w:r>
-        <w:t>Urban</w:t>
-      </w:r>
-      <w:proofErr w:type="spellEnd"/>
-      <w:r>
-        <w:t xml:space="preserve"> Econ. 43(4):661–75</w:t>
+        <w:rPr>
+          <w:rFonts w:ascii="Calibri" w:hAnsi="Calibri" w:cs="Calibri"/>
+          <w:i/>
+          <w:iCs/>
+        </w:rPr>
+        <w:t xml:space="preserve"> Econ.</w:t>
+      </w:r>
+      <w:r>
+        <w:rPr>
+          <w:rFonts w:ascii="Calibri" w:hAnsi="Calibri" w:cs="Calibri"/>
+        </w:rPr>
+        <w:t xml:space="preserve"> 43(4):661–75</w:t>
       </w:r>
     </w:p>
     <w:p>
@@ -2668,6 +4092,318 @@
     </w:lvl>
   </w:abstractNum>
   <w:abstractNum w:abstractNumId="3" w15:restartNumberingAfterBreak="0">
+    <w:nsid w:val="36B21611"/>
+    <w:multiLevelType w:val="multilevel"/>
+    <w:tmpl w:val="0409001F"/>
+    <w:lvl w:ilvl="0">
+      <w:start w:val="1"/>
+      <w:numFmt w:val="decimal"/>
+      <w:lvlText w:val="%1."/>
+      <w:lvlJc w:val="left"/>
+      <w:pPr>
+        <w:ind w:left="360" w:hanging="360"/>
+      </w:pPr>
+      <w:rPr>
+        <w:rFonts w:hint="default"/>
+      </w:rPr>
+    </w:lvl>
+    <w:lvl w:ilvl="1">
+      <w:start w:val="1"/>
+      <w:numFmt w:val="decimal"/>
+      <w:lvlText w:val="%1.%2."/>
+      <w:lvlJc w:val="left"/>
+      <w:pPr>
+        <w:ind w:left="792" w:hanging="432"/>
+      </w:pPr>
+      <w:rPr>
+        <w:rFonts w:hint="default"/>
+      </w:rPr>
+    </w:lvl>
+    <w:lvl w:ilvl="2">
+      <w:start w:val="1"/>
+      <w:numFmt w:val="decimal"/>
+      <w:lvlText w:val="%1.%2.%3."/>
+      <w:lvlJc w:val="left"/>
+      <w:pPr>
+        <w:ind w:left="1224" w:hanging="504"/>
+      </w:pPr>
+      <w:rPr>
+        <w:rFonts w:hint="default"/>
+      </w:rPr>
+    </w:lvl>
+    <w:lvl w:ilvl="3">
+      <w:start w:val="1"/>
+      <w:numFmt w:val="decimal"/>
+      <w:lvlText w:val="%1.%2.%3.%4."/>
+      <w:lvlJc w:val="left"/>
+      <w:pPr>
+        <w:ind w:left="1728" w:hanging="648"/>
+      </w:pPr>
+      <w:rPr>
+        <w:rFonts w:hint="default"/>
+      </w:rPr>
+    </w:lvl>
+    <w:lvl w:ilvl="4">
+      <w:start w:val="1"/>
+      <w:numFmt w:val="decimal"/>
+      <w:lvlText w:val="%1.%2.%3.%4.%5."/>
+      <w:lvlJc w:val="left"/>
+      <w:pPr>
+        <w:ind w:left="2232" w:hanging="792"/>
+      </w:pPr>
+      <w:rPr>
+        <w:rFonts w:hint="default"/>
+      </w:rPr>
+    </w:lvl>
+    <w:lvl w:ilvl="5">
+      <w:start w:val="1"/>
+      <w:numFmt w:val="decimal"/>
+      <w:lvlText w:val="%1.%2.%3.%4.%5.%6."/>
+      <w:lvlJc w:val="left"/>
+      <w:pPr>
+        <w:ind w:left="2736" w:hanging="936"/>
+      </w:pPr>
+      <w:rPr>
+        <w:rFonts w:hint="default"/>
+      </w:rPr>
+    </w:lvl>
+    <w:lvl w:ilvl="6">
+      <w:start w:val="1"/>
+      <w:numFmt w:val="decimal"/>
+      <w:lvlText w:val="%1.%2.%3.%4.%5.%6.%7."/>
+      <w:lvlJc w:val="left"/>
+      <w:pPr>
+        <w:ind w:left="3240" w:hanging="1080"/>
+      </w:pPr>
+      <w:rPr>
+        <w:rFonts w:hint="default"/>
+      </w:rPr>
+    </w:lvl>
+    <w:lvl w:ilvl="7">
+      <w:start w:val="1"/>
+      <w:numFmt w:val="decimal"/>
+      <w:lvlText w:val="%1.%2.%3.%4.%5.%6.%7.%8."/>
+      <w:lvlJc w:val="left"/>
+      <w:pPr>
+        <w:ind w:left="3744" w:hanging="1224"/>
+      </w:pPr>
+      <w:rPr>
+        <w:rFonts w:hint="default"/>
+      </w:rPr>
+    </w:lvl>
+    <w:lvl w:ilvl="8">
+      <w:start w:val="1"/>
+      <w:numFmt w:val="decimal"/>
+      <w:lvlText w:val="%1.%2.%3.%4.%5.%6.%7.%8.%9."/>
+      <w:lvlJc w:val="left"/>
+      <w:pPr>
+        <w:ind w:left="4320" w:hanging="1440"/>
+      </w:pPr>
+      <w:rPr>
+        <w:rFonts w:hint="default"/>
+      </w:rPr>
+    </w:lvl>
+  </w:abstractNum>
+  <w:abstractNum w:abstractNumId="4" w15:restartNumberingAfterBreak="0">
+    <w:nsid w:val="4C0522F1"/>
+    <w:multiLevelType w:val="hybridMultilevel"/>
+    <w:tmpl w:val="57CA688C"/>
+    <w:lvl w:ilvl="0" w:tplc="04090005">
+      <w:start w:val="1"/>
+      <w:numFmt w:val="bullet"/>
+      <w:lvlText w:val=""/>
+      <w:lvlJc w:val="left"/>
+      <w:pPr>
+        <w:ind w:left="1080" w:hanging="360"/>
+      </w:pPr>
+      <w:rPr>
+        <w:rFonts w:ascii="Wingdings" w:hAnsi="Wingdings" w:hint="default"/>
+      </w:rPr>
+    </w:lvl>
+    <w:lvl w:ilvl="1" w:tplc="04090003" w:tentative="1">
+      <w:start w:val="1"/>
+      <w:numFmt w:val="bullet"/>
+      <w:lvlText w:val="o"/>
+      <w:lvlJc w:val="left"/>
+      <w:pPr>
+        <w:ind w:left="1800" w:hanging="360"/>
+      </w:pPr>
+      <w:rPr>
+        <w:rFonts w:ascii="Courier New" w:hAnsi="Courier New" w:cs="Courier New" w:hint="default"/>
+      </w:rPr>
+    </w:lvl>
+    <w:lvl w:ilvl="2" w:tplc="04090005" w:tentative="1">
+      <w:start w:val="1"/>
+      <w:numFmt w:val="bullet"/>
+      <w:lvlText w:val=""/>
+      <w:lvlJc w:val="left"/>
+      <w:pPr>
+        <w:ind w:left="2520" w:hanging="360"/>
+      </w:pPr>
+      <w:rPr>
+        <w:rFonts w:ascii="Wingdings" w:hAnsi="Wingdings" w:hint="default"/>
+      </w:rPr>
+    </w:lvl>
+    <w:lvl w:ilvl="3" w:tplc="04090001" w:tentative="1">
+      <w:start w:val="1"/>
+      <w:numFmt w:val="bullet"/>
+      <w:lvlText w:val=""/>
+      <w:lvlJc w:val="left"/>
+      <w:pPr>
+        <w:ind w:left="3240" w:hanging="360"/>
+      </w:pPr>
+      <w:rPr>
+        <w:rFonts w:ascii="Symbol" w:hAnsi="Symbol" w:hint="default"/>
+      </w:rPr>
+    </w:lvl>
+    <w:lvl w:ilvl="4" w:tplc="04090003" w:tentative="1">
+      <w:start w:val="1"/>
+      <w:numFmt w:val="bullet"/>
+      <w:lvlText w:val="o"/>
+      <w:lvlJc w:val="left"/>
+      <w:pPr>
+        <w:ind w:left="3960" w:hanging="360"/>
+      </w:pPr>
+      <w:rPr>
+        <w:rFonts w:ascii="Courier New" w:hAnsi="Courier New" w:cs="Courier New" w:hint="default"/>
+      </w:rPr>
+    </w:lvl>
+    <w:lvl w:ilvl="5" w:tplc="04090005" w:tentative="1">
+      <w:start w:val="1"/>
+      <w:numFmt w:val="bullet"/>
+      <w:lvlText w:val=""/>
+      <w:lvlJc w:val="left"/>
+      <w:pPr>
+        <w:ind w:left="4680" w:hanging="360"/>
+      </w:pPr>
+      <w:rPr>
+        <w:rFonts w:ascii="Wingdings" w:hAnsi="Wingdings" w:hint="default"/>
+      </w:rPr>
+    </w:lvl>
+    <w:lvl w:ilvl="6" w:tplc="04090001" w:tentative="1">
+      <w:start w:val="1"/>
+      <w:numFmt w:val="bullet"/>
+      <w:lvlText w:val=""/>
+      <w:lvlJc w:val="left"/>
+      <w:pPr>
+        <w:ind w:left="5400" w:hanging="360"/>
+      </w:pPr>
+      <w:rPr>
+        <w:rFonts w:ascii="Symbol" w:hAnsi="Symbol" w:hint="default"/>
+      </w:rPr>
+    </w:lvl>
+    <w:lvl w:ilvl="7" w:tplc="04090003" w:tentative="1">
+      <w:start w:val="1"/>
+      <w:numFmt w:val="bullet"/>
+      <w:lvlText w:val="o"/>
+      <w:lvlJc w:val="left"/>
+      <w:pPr>
+        <w:ind w:left="6120" w:hanging="360"/>
+      </w:pPr>
+      <w:rPr>
+        <w:rFonts w:ascii="Courier New" w:hAnsi="Courier New" w:cs="Courier New" w:hint="default"/>
+      </w:rPr>
+    </w:lvl>
+    <w:lvl w:ilvl="8" w:tplc="04090005" w:tentative="1">
+      <w:start w:val="1"/>
+      <w:numFmt w:val="bullet"/>
+      <w:lvlText w:val=""/>
+      <w:lvlJc w:val="left"/>
+      <w:pPr>
+        <w:ind w:left="6840" w:hanging="360"/>
+      </w:pPr>
+      <w:rPr>
+        <w:rFonts w:ascii="Wingdings" w:hAnsi="Wingdings" w:hint="default"/>
+      </w:rPr>
+    </w:lvl>
+  </w:abstractNum>
+  <w:abstractNum w:abstractNumId="5" w15:restartNumberingAfterBreak="0">
+    <w:nsid w:val="59BF2DF7"/>
+    <w:multiLevelType w:val="hybridMultilevel"/>
+    <w:tmpl w:val="16B2338C"/>
+    <w:lvl w:ilvl="0" w:tplc="0409000F">
+      <w:start w:val="1"/>
+      <w:numFmt w:val="decimal"/>
+      <w:lvlText w:val="%1."/>
+      <w:lvlJc w:val="left"/>
+      <w:pPr>
+        <w:ind w:left="360" w:hanging="360"/>
+      </w:pPr>
+    </w:lvl>
+    <w:lvl w:ilvl="1" w:tplc="04090019" w:tentative="1">
+      <w:start w:val="1"/>
+      <w:numFmt w:val="lowerLetter"/>
+      <w:lvlText w:val="%2."/>
+      <w:lvlJc w:val="left"/>
+      <w:pPr>
+        <w:ind w:left="1080" w:hanging="360"/>
+      </w:pPr>
+    </w:lvl>
+    <w:lvl w:ilvl="2" w:tplc="0409001B" w:tentative="1">
+      <w:start w:val="1"/>
+      <w:numFmt w:val="lowerRoman"/>
+      <w:lvlText w:val="%3."/>
+      <w:lvlJc w:val="right"/>
+      <w:pPr>
+        <w:ind w:left="1800" w:hanging="180"/>
+      </w:pPr>
+    </w:lvl>
+    <w:lvl w:ilvl="3" w:tplc="0409000F" w:tentative="1">
+      <w:start w:val="1"/>
+      <w:numFmt w:val="decimal"/>
+      <w:lvlText w:val="%4."/>
+      <w:lvlJc w:val="left"/>
+      <w:pPr>
+        <w:ind w:left="2520" w:hanging="360"/>
+      </w:pPr>
+    </w:lvl>
+    <w:lvl w:ilvl="4" w:tplc="04090019" w:tentative="1">
+      <w:start w:val="1"/>
+      <w:numFmt w:val="lowerLetter"/>
+      <w:lvlText w:val="%5."/>
+      <w:lvlJc w:val="left"/>
+      <w:pPr>
+        <w:ind w:left="3240" w:hanging="360"/>
+      </w:pPr>
+    </w:lvl>
+    <w:lvl w:ilvl="5" w:tplc="0409001B" w:tentative="1">
+      <w:start w:val="1"/>
+      <w:numFmt w:val="lowerRoman"/>
+      <w:lvlText w:val="%6."/>
+      <w:lvlJc w:val="right"/>
+      <w:pPr>
+        <w:ind w:left="3960" w:hanging="180"/>
+      </w:pPr>
+    </w:lvl>
+    <w:lvl w:ilvl="6" w:tplc="0409000F" w:tentative="1">
+      <w:start w:val="1"/>
+      <w:numFmt w:val="decimal"/>
+      <w:lvlText w:val="%7."/>
+      <w:lvlJc w:val="left"/>
+      <w:pPr>
+        <w:ind w:left="4680" w:hanging="360"/>
+      </w:pPr>
+    </w:lvl>
+    <w:lvl w:ilvl="7" w:tplc="04090019" w:tentative="1">
+      <w:start w:val="1"/>
+      <w:numFmt w:val="lowerLetter"/>
+      <w:lvlText w:val="%8."/>
+      <w:lvlJc w:val="left"/>
+      <w:pPr>
+        <w:ind w:left="5400" w:hanging="360"/>
+      </w:pPr>
+    </w:lvl>
+    <w:lvl w:ilvl="8" w:tplc="0409001B" w:tentative="1">
+      <w:start w:val="1"/>
+      <w:numFmt w:val="lowerRoman"/>
+      <w:lvlText w:val="%9."/>
+      <w:lvlJc w:val="right"/>
+      <w:pPr>
+        <w:ind w:left="6120" w:hanging="180"/>
+      </w:pPr>
+    </w:lvl>
+  </w:abstractNum>
+  <w:abstractNum w:abstractNumId="6" w15:restartNumberingAfterBreak="0">
     <w:nsid w:val="62216424"/>
     <w:multiLevelType w:val="multilevel"/>
     <w:tmpl w:val="C7800C84"/>
@@ -2782,7 +4518,120 @@
       </w:rPr>
     </w:lvl>
   </w:abstractNum>
-  <w:abstractNum w:abstractNumId="4" w15:restartNumberingAfterBreak="0">
+  <w:abstractNum w:abstractNumId="7" w15:restartNumberingAfterBreak="0">
+    <w:nsid w:val="646A7026"/>
+    <w:multiLevelType w:val="hybridMultilevel"/>
+    <w:tmpl w:val="7AFE067A"/>
+    <w:lvl w:ilvl="0" w:tplc="04090005">
+      <w:start w:val="1"/>
+      <w:numFmt w:val="bullet"/>
+      <w:lvlText w:val=""/>
+      <w:lvlJc w:val="left"/>
+      <w:pPr>
+        <w:ind w:left="1080" w:hanging="360"/>
+      </w:pPr>
+      <w:rPr>
+        <w:rFonts w:ascii="Wingdings" w:hAnsi="Wingdings" w:hint="default"/>
+      </w:rPr>
+    </w:lvl>
+    <w:lvl w:ilvl="1" w:tplc="04090003" w:tentative="1">
+      <w:start w:val="1"/>
+      <w:numFmt w:val="bullet"/>
+      <w:lvlText w:val="o"/>
+      <w:lvlJc w:val="left"/>
+      <w:pPr>
+        <w:ind w:left="1800" w:hanging="360"/>
+      </w:pPr>
+      <w:rPr>
+        <w:rFonts w:ascii="Courier New" w:hAnsi="Courier New" w:cs="Courier New" w:hint="default"/>
+      </w:rPr>
+    </w:lvl>
+    <w:lvl w:ilvl="2" w:tplc="04090005" w:tentative="1">
+      <w:start w:val="1"/>
+      <w:numFmt w:val="bullet"/>
+      <w:lvlText w:val=""/>
+      <w:lvlJc w:val="left"/>
+      <w:pPr>
+        <w:ind w:left="2520" w:hanging="360"/>
+      </w:pPr>
+      <w:rPr>
+        <w:rFonts w:ascii="Wingdings" w:hAnsi="Wingdings" w:hint="default"/>
+      </w:rPr>
+    </w:lvl>
+    <w:lvl w:ilvl="3" w:tplc="04090001" w:tentative="1">
+      <w:start w:val="1"/>
+      <w:numFmt w:val="bullet"/>
+      <w:lvlText w:val=""/>
+      <w:lvlJc w:val="left"/>
+      <w:pPr>
+        <w:ind w:left="3240" w:hanging="360"/>
+      </w:pPr>
+      <w:rPr>
+        <w:rFonts w:ascii="Symbol" w:hAnsi="Symbol" w:hint="default"/>
+      </w:rPr>
+    </w:lvl>
+    <w:lvl w:ilvl="4" w:tplc="04090003" w:tentative="1">
+      <w:start w:val="1"/>
+      <w:numFmt w:val="bullet"/>
+      <w:lvlText w:val="o"/>
+      <w:lvlJc w:val="left"/>
+      <w:pPr>
+        <w:ind w:left="3960" w:hanging="360"/>
+      </w:pPr>
+      <w:rPr>
+        <w:rFonts w:ascii="Courier New" w:hAnsi="Courier New" w:cs="Courier New" w:hint="default"/>
+      </w:rPr>
+    </w:lvl>
+    <w:lvl w:ilvl="5" w:tplc="04090005" w:tentative="1">
+      <w:start w:val="1"/>
+      <w:numFmt w:val="bullet"/>
+      <w:lvlText w:val=""/>
+      <w:lvlJc w:val="left"/>
+      <w:pPr>
+        <w:ind w:left="4680" w:hanging="360"/>
+      </w:pPr>
+      <w:rPr>
+        <w:rFonts w:ascii="Wingdings" w:hAnsi="Wingdings" w:hint="default"/>
+      </w:rPr>
+    </w:lvl>
+    <w:lvl w:ilvl="6" w:tplc="04090001" w:tentative="1">
+      <w:start w:val="1"/>
+      <w:numFmt w:val="bullet"/>
+      <w:lvlText w:val=""/>
+      <w:lvlJc w:val="left"/>
+      <w:pPr>
+        <w:ind w:left="5400" w:hanging="360"/>
+      </w:pPr>
+      <w:rPr>
+        <w:rFonts w:ascii="Symbol" w:hAnsi="Symbol" w:hint="default"/>
+      </w:rPr>
+    </w:lvl>
+    <w:lvl w:ilvl="7" w:tplc="04090003" w:tentative="1">
+      <w:start w:val="1"/>
+      <w:numFmt w:val="bullet"/>
+      <w:lvlText w:val="o"/>
+      <w:lvlJc w:val="left"/>
+      <w:pPr>
+        <w:ind w:left="6120" w:hanging="360"/>
+      </w:pPr>
+      <w:rPr>
+        <w:rFonts w:ascii="Courier New" w:hAnsi="Courier New" w:cs="Courier New" w:hint="default"/>
+      </w:rPr>
+    </w:lvl>
+    <w:lvl w:ilvl="8" w:tplc="04090005" w:tentative="1">
+      <w:start w:val="1"/>
+      <w:numFmt w:val="bullet"/>
+      <w:lvlText w:val=""/>
+      <w:lvlJc w:val="left"/>
+      <w:pPr>
+        <w:ind w:left="6840" w:hanging="360"/>
+      </w:pPr>
+      <w:rPr>
+        <w:rFonts w:ascii="Wingdings" w:hAnsi="Wingdings" w:hint="default"/>
+      </w:rPr>
+    </w:lvl>
+  </w:abstractNum>
+  <w:abstractNum w:abstractNumId="8" w15:restartNumberingAfterBreak="0">
     <w:nsid w:val="68363F93"/>
     <w:multiLevelType w:val="hybridMultilevel"/>
     <w:tmpl w:val="1AB4AA74"/>
@@ -2900,7 +4749,7 @@
     </w:lvl>
   </w:abstractNum>
   <w:num w:numId="1">
-    <w:abstractNumId w:val="4"/>
+    <w:abstractNumId w:val="8"/>
   </w:num>
   <w:num w:numId="2">
     <w:abstractNumId w:val="1"/>
@@ -2942,10 +4791,10 @@
     </w:lvlOverride>
   </w:num>
   <w:num w:numId="6">
-    <w:abstractNumId w:val="3"/>
+    <w:abstractNumId w:val="6"/>
   </w:num>
   <w:num w:numId="7">
-    <w:abstractNumId w:val="3"/>
+    <w:abstractNumId w:val="6"/>
   </w:num>
   <w:num w:numId="8">
     <w:abstractNumId w:val="2"/>
@@ -2979,6 +4828,18 @@
   </w:num>
   <w:num w:numId="9">
     <w:abstractNumId w:val="0"/>
+  </w:num>
+  <w:num w:numId="10">
+    <w:abstractNumId w:val="3"/>
+  </w:num>
+  <w:num w:numId="11">
+    <w:abstractNumId w:val="7"/>
+  </w:num>
+  <w:num w:numId="12">
+    <w:abstractNumId w:val="5"/>
+  </w:num>
+  <w:num w:numId="13">
+    <w:abstractNumId w:val="4"/>
   </w:num>
 </w:numbering>
 </file>
@@ -3477,12 +5338,13 @@
     <w:basedOn w:val="Prrafodelista"/>
     <w:link w:val="titulo-apendice-01Car"/>
     <w:qFormat/>
-    <w:rsid w:val="00AA059B"/>
+    <w:rsid w:val="00CF7103"/>
     <w:pPr>
       <w:numPr>
         <w:numId w:val="7"/>
       </w:numPr>
-      <w:spacing w:before="240" w:after="0"/>
+      <w:spacing w:before="240" w:after="240"/>
+      <w:ind w:left="357" w:hanging="357"/>
     </w:pPr>
     <w:rPr>
       <w:rFonts w:ascii="Arial" w:eastAsia="Calibri" w:hAnsi="Arial" w:cs="Arial"/>
@@ -3497,7 +5359,7 @@
     <w:name w:val="titulo-apendice-01 Car"/>
     <w:basedOn w:val="Fuentedeprrafopredeter"/>
     <w:link w:val="titulo-apendice-01"/>
-    <w:rsid w:val="00AA059B"/>
+    <w:rsid w:val="00CF7103"/>
     <w:rPr>
       <w:rFonts w:ascii="Arial" w:eastAsia="Calibri" w:hAnsi="Arial" w:cs="Arial"/>
       <w:b/>

</xml_diff>